<commit_message>
update the documentation for android part
</commit_message>
<xml_diff>
--- a/documentation/project_architecture_documentation.docx
+++ b/documentation/project_architecture_documentation.docx
@@ -1,6 +1,6 @@
 
 <file path=word/document.xml><?xml version="1.0" encoding="utf-8"?>
-<w:document xmlns:wpc="http://schemas.microsoft.com/office/word/2010/wordprocessingCanvas" xmlns:cx="http://schemas.microsoft.com/office/drawing/2014/chartex" xmlns:cx1="http://schemas.microsoft.com/office/drawing/2015/9/8/chartex" xmlns:mc="http://schemas.openxmlformats.org/markup-compatibility/2006" xmlns:o="urn:schemas-microsoft-com:office:office" xmlns:r="http://schemas.openxmlformats.org/officeDocument/2006/relationships" xmlns:m="http://schemas.openxmlformats.org/officeDocument/2006/math" xmlns:v="urn:schemas-microsoft-com:vml" xmlns:wp14="http://schemas.microsoft.com/office/word/2010/wordprocessingDrawing" xmlns:wp="http://schemas.openxmlformats.org/drawingml/2006/wordprocessingDrawing" xmlns:w10="urn:schemas-microsoft-com:office:word" xmlns:w="http://schemas.openxmlformats.org/wordprocessingml/2006/main" xmlns:w14="http://schemas.microsoft.com/office/word/2010/wordml" xmlns:w15="http://schemas.microsoft.com/office/word/2012/wordml" xmlns:w16se="http://schemas.microsoft.com/office/word/2015/wordml/symex" xmlns:wpg="http://schemas.microsoft.com/office/word/2010/wordprocessingGroup" xmlns:wpi="http://schemas.microsoft.com/office/word/2010/wordprocessingInk" xmlns:wne="http://schemas.microsoft.com/office/word/2006/wordml" xmlns:wps="http://schemas.microsoft.com/office/word/2010/wordprocessingShape" mc:Ignorable="w14 w15 w16se wp14">
+<w:document xmlns:wpc="http://schemas.microsoft.com/office/word/2010/wordprocessingCanvas" xmlns:mo="http://schemas.microsoft.com/office/mac/office/2008/main" xmlns:mc="http://schemas.openxmlformats.org/markup-compatibility/2006" xmlns:mv="urn:schemas-microsoft-com:mac:vml" xmlns:o="urn:schemas-microsoft-com:office:office" xmlns:r="http://schemas.openxmlformats.org/officeDocument/2006/relationships" xmlns:m="http://schemas.openxmlformats.org/officeDocument/2006/math" xmlns:v="urn:schemas-microsoft-com:vml" xmlns:wp14="http://schemas.microsoft.com/office/word/2010/wordprocessingDrawing" xmlns:wp="http://schemas.openxmlformats.org/drawingml/2006/wordprocessingDrawing" xmlns:w10="urn:schemas-microsoft-com:office:word" xmlns:w="http://schemas.openxmlformats.org/wordprocessingml/2006/main" xmlns:w14="http://schemas.microsoft.com/office/word/2010/wordml" xmlns:w15="http://schemas.microsoft.com/office/word/2012/wordml" xmlns:wpg="http://schemas.microsoft.com/office/word/2010/wordprocessingGroup" xmlns:wpi="http://schemas.microsoft.com/office/word/2010/wordprocessingInk" xmlns:wne="http://schemas.microsoft.com/office/word/2006/wordml" xmlns:wps="http://schemas.microsoft.com/office/word/2010/wordprocessingShape" mc:Ignorable="w14 w15 wp14">
   <w:body>
     <w:p>
       <w:pPr>
@@ -72,7 +72,7 @@
       <w:r>
         <w:rPr>
           <w:noProof/>
-          <w:lang w:val="en-US" w:eastAsia="ja-JP"/>
+          <w:lang w:val="en-US" w:eastAsia="zh-CN"/>
         </w:rPr>
         <w:drawing>
           <wp:inline distT="0" distB="0" distL="0" distR="0" wp14:anchorId="1B0E6A4A" wp14:editId="13104D69">
@@ -126,7 +126,7 @@
     </w:p>
     <w:p>
       <w:pPr>
-        <w:pStyle w:val="a3"/>
+        <w:pStyle w:val="ListParagraph"/>
         <w:numPr>
           <w:ilvl w:val="0"/>
           <w:numId w:val="1"/>
@@ -145,7 +145,7 @@
     </w:p>
     <w:p>
       <w:pPr>
-        <w:pStyle w:val="a3"/>
+        <w:pStyle w:val="ListParagraph"/>
         <w:numPr>
           <w:ilvl w:val="1"/>
           <w:numId w:val="1"/>
@@ -178,7 +178,7 @@
     </w:p>
     <w:p>
       <w:pPr>
-        <w:pStyle w:val="a3"/>
+        <w:pStyle w:val="ListParagraph"/>
         <w:numPr>
           <w:ilvl w:val="2"/>
           <w:numId w:val="1"/>
@@ -204,7 +204,7 @@
     </w:p>
     <w:p>
       <w:pPr>
-        <w:pStyle w:val="a3"/>
+        <w:pStyle w:val="ListParagraph"/>
         <w:numPr>
           <w:ilvl w:val="2"/>
           <w:numId w:val="1"/>
@@ -238,7 +238,7 @@
     </w:p>
     <w:p>
       <w:pPr>
-        <w:pStyle w:val="a3"/>
+        <w:pStyle w:val="ListParagraph"/>
         <w:numPr>
           <w:ilvl w:val="1"/>
           <w:numId w:val="1"/>
@@ -264,7 +264,7 @@
     </w:p>
     <w:p>
       <w:pPr>
-        <w:pStyle w:val="a3"/>
+        <w:pStyle w:val="ListParagraph"/>
         <w:numPr>
           <w:ilvl w:val="0"/>
           <w:numId w:val="1"/>
@@ -283,7 +283,7 @@
     </w:p>
     <w:p>
       <w:pPr>
-        <w:pStyle w:val="a3"/>
+        <w:pStyle w:val="ListParagraph"/>
         <w:numPr>
           <w:ilvl w:val="1"/>
           <w:numId w:val="1"/>
@@ -309,7 +309,7 @@
     </w:p>
     <w:p>
       <w:pPr>
-        <w:pStyle w:val="a3"/>
+        <w:pStyle w:val="ListParagraph"/>
         <w:numPr>
           <w:ilvl w:val="1"/>
           <w:numId w:val="1"/>
@@ -426,7 +426,49 @@
         <w:rPr>
           <w:rFonts w:cstheme="minorHAnsi"/>
         </w:rPr>
-        <w:t>: Found under umbuy/project/umbuy/web/src/tests</w:t>
+        <w:t xml:space="preserve">: Found under </w:t>
+      </w:r>
+      <w:proofErr w:type="spellStart"/>
+      <w:r>
+        <w:rPr>
+          <w:rFonts w:cstheme="minorHAnsi"/>
+        </w:rPr>
+        <w:t>umbuy</w:t>
+      </w:r>
+      <w:proofErr w:type="spellEnd"/>
+      <w:r>
+        <w:rPr>
+          <w:rFonts w:cstheme="minorHAnsi"/>
+        </w:rPr>
+        <w:t>/project/</w:t>
+      </w:r>
+      <w:proofErr w:type="spellStart"/>
+      <w:r>
+        <w:rPr>
+          <w:rFonts w:cstheme="minorHAnsi"/>
+        </w:rPr>
+        <w:t>umbuy</w:t>
+      </w:r>
+      <w:proofErr w:type="spellEnd"/>
+      <w:r>
+        <w:rPr>
+          <w:rFonts w:cstheme="minorHAnsi"/>
+        </w:rPr>
+        <w:t>/web/</w:t>
+      </w:r>
+      <w:proofErr w:type="spellStart"/>
+      <w:r>
+        <w:rPr>
+          <w:rFonts w:cstheme="minorHAnsi"/>
+        </w:rPr>
+        <w:t>src</w:t>
+      </w:r>
+      <w:proofErr w:type="spellEnd"/>
+      <w:r>
+        <w:rPr>
+          <w:rFonts w:cstheme="minorHAnsi"/>
+        </w:rPr>
+        <w:t>/tests</w:t>
       </w:r>
     </w:p>
     <w:p>
@@ -545,7 +587,49 @@
         <w:rPr>
           <w:rFonts w:cstheme="minorHAnsi"/>
         </w:rPr>
-        <w:t>: Found under umbuy/project/umbuy/web/src/app/presentation</w:t>
+        <w:t xml:space="preserve">: Found under </w:t>
+      </w:r>
+      <w:proofErr w:type="spellStart"/>
+      <w:r>
+        <w:rPr>
+          <w:rFonts w:cstheme="minorHAnsi"/>
+        </w:rPr>
+        <w:t>umbuy</w:t>
+      </w:r>
+      <w:proofErr w:type="spellEnd"/>
+      <w:r>
+        <w:rPr>
+          <w:rFonts w:cstheme="minorHAnsi"/>
+        </w:rPr>
+        <w:t>/project/</w:t>
+      </w:r>
+      <w:proofErr w:type="spellStart"/>
+      <w:r>
+        <w:rPr>
+          <w:rFonts w:cstheme="minorHAnsi"/>
+        </w:rPr>
+        <w:t>umbuy</w:t>
+      </w:r>
+      <w:proofErr w:type="spellEnd"/>
+      <w:r>
+        <w:rPr>
+          <w:rFonts w:cstheme="minorHAnsi"/>
+        </w:rPr>
+        <w:t>/web/</w:t>
+      </w:r>
+      <w:proofErr w:type="spellStart"/>
+      <w:r>
+        <w:rPr>
+          <w:rFonts w:cstheme="minorHAnsi"/>
+        </w:rPr>
+        <w:t>src</w:t>
+      </w:r>
+      <w:proofErr w:type="spellEnd"/>
+      <w:r>
+        <w:rPr>
+          <w:rFonts w:cstheme="minorHAnsi"/>
+        </w:rPr>
+        <w:t>/app/presentation</w:t>
       </w:r>
     </w:p>
     <w:p>
@@ -573,6 +657,7 @@
         </w:rPr>
         <w:t xml:space="preserve"> folder for all html templates and a </w:t>
       </w:r>
+      <w:proofErr w:type="spellStart"/>
       <w:r>
         <w:rPr>
           <w:rFonts w:cstheme="minorHAnsi"/>
@@ -580,11 +665,40 @@
         </w:rPr>
         <w:t>css</w:t>
       </w:r>
-      <w:r>
-        <w:rPr>
-          <w:rFonts w:cstheme="minorHAnsi"/>
-        </w:rPr>
-        <w:t xml:space="preserve"> folder for all css or scss files.</w:t>
+      <w:proofErr w:type="spellEnd"/>
+      <w:r>
+        <w:rPr>
+          <w:rFonts w:cstheme="minorHAnsi"/>
+        </w:rPr>
+        <w:t xml:space="preserve"> folder for all </w:t>
+      </w:r>
+      <w:proofErr w:type="spellStart"/>
+      <w:r>
+        <w:rPr>
+          <w:rFonts w:cstheme="minorHAnsi"/>
+        </w:rPr>
+        <w:t>css</w:t>
+      </w:r>
+      <w:proofErr w:type="spellEnd"/>
+      <w:r>
+        <w:rPr>
+          <w:rFonts w:cstheme="minorHAnsi"/>
+        </w:rPr>
+        <w:t xml:space="preserve"> or </w:t>
+      </w:r>
+      <w:proofErr w:type="spellStart"/>
+      <w:r>
+        <w:rPr>
+          <w:rFonts w:cstheme="minorHAnsi"/>
+        </w:rPr>
+        <w:t>scss</w:t>
+      </w:r>
+      <w:proofErr w:type="spellEnd"/>
+      <w:r>
+        <w:rPr>
+          <w:rFonts w:cstheme="minorHAnsi"/>
+        </w:rPr>
+        <w:t xml:space="preserve"> files.</w:t>
       </w:r>
     </w:p>
     <w:p>
@@ -642,7 +756,49 @@
         <w:rPr>
           <w:rFonts w:cstheme="minorHAnsi"/>
         </w:rPr>
-        <w:t>: Found under umbuy/project/umbuy/web/src/app/business</w:t>
+        <w:t xml:space="preserve">: Found under </w:t>
+      </w:r>
+      <w:proofErr w:type="spellStart"/>
+      <w:r>
+        <w:rPr>
+          <w:rFonts w:cstheme="minorHAnsi"/>
+        </w:rPr>
+        <w:t>umbuy</w:t>
+      </w:r>
+      <w:proofErr w:type="spellEnd"/>
+      <w:r>
+        <w:rPr>
+          <w:rFonts w:cstheme="minorHAnsi"/>
+        </w:rPr>
+        <w:t>/project/</w:t>
+      </w:r>
+      <w:proofErr w:type="spellStart"/>
+      <w:r>
+        <w:rPr>
+          <w:rFonts w:cstheme="minorHAnsi"/>
+        </w:rPr>
+        <w:t>umbuy</w:t>
+      </w:r>
+      <w:proofErr w:type="spellEnd"/>
+      <w:r>
+        <w:rPr>
+          <w:rFonts w:cstheme="minorHAnsi"/>
+        </w:rPr>
+        <w:t>/web/</w:t>
+      </w:r>
+      <w:proofErr w:type="spellStart"/>
+      <w:r>
+        <w:rPr>
+          <w:rFonts w:cstheme="minorHAnsi"/>
+        </w:rPr>
+        <w:t>src</w:t>
+      </w:r>
+      <w:proofErr w:type="spellEnd"/>
+      <w:r>
+        <w:rPr>
+          <w:rFonts w:cstheme="minorHAnsi"/>
+        </w:rPr>
+        <w:t>/app/business</w:t>
       </w:r>
     </w:p>
     <w:p>
@@ -675,8 +831,26 @@
           <w:rFonts w:cstheme="minorHAnsi"/>
           <w:i/>
         </w:rPr>
-        <w:t>app-routing.module.ts</w:t>
-      </w:r>
+        <w:t>app-</w:t>
+      </w:r>
+      <w:proofErr w:type="spellStart"/>
+      <w:proofErr w:type="gramStart"/>
+      <w:r>
+        <w:rPr>
+          <w:rFonts w:cstheme="minorHAnsi"/>
+          <w:i/>
+        </w:rPr>
+        <w:t>routing.module</w:t>
+      </w:r>
+      <w:proofErr w:type="gramEnd"/>
+      <w:r>
+        <w:rPr>
+          <w:rFonts w:cstheme="minorHAnsi"/>
+          <w:i/>
+        </w:rPr>
+        <w:t>.ts</w:t>
+      </w:r>
+      <w:proofErr w:type="spellEnd"/>
       <w:r>
         <w:rPr>
           <w:rFonts w:cstheme="minorHAnsi"/>
@@ -689,24 +863,49 @@
         </w:rPr>
         <w:t xml:space="preserve">different possible routes in our angular app. The </w:t>
       </w:r>
+      <w:proofErr w:type="spellStart"/>
+      <w:proofErr w:type="gramStart"/>
       <w:r>
         <w:rPr>
           <w:rFonts w:cstheme="minorHAnsi"/>
           <w:i/>
         </w:rPr>
-        <w:t>app.module.ts</w:t>
-      </w:r>
-      <w:r>
-        <w:rPr>
-          <w:rFonts w:cstheme="minorHAnsi"/>
-        </w:rPr>
-        <w:t xml:space="preserve"> contains all the components we are using, the modules we are using and the providers or services we are using. Finally, the files that have component in their name, is business logic and has a html and css file for it under the </w:t>
-      </w:r>
+        <w:t>app.module</w:t>
+      </w:r>
+      <w:proofErr w:type="gramEnd"/>
       <w:r>
         <w:rPr>
           <w:rFonts w:cstheme="minorHAnsi"/>
           <w:i/>
         </w:rPr>
+        <w:t>.ts</w:t>
+      </w:r>
+      <w:proofErr w:type="spellEnd"/>
+      <w:r>
+        <w:rPr>
+          <w:rFonts w:cstheme="minorHAnsi"/>
+        </w:rPr>
+        <w:t xml:space="preserve"> contains all the components we are using, the modules we are using and the providers or services we are using. Finally, the files that have component in their name, is business logic and has a html and </w:t>
+      </w:r>
+      <w:proofErr w:type="spellStart"/>
+      <w:r>
+        <w:rPr>
+          <w:rFonts w:cstheme="minorHAnsi"/>
+        </w:rPr>
+        <w:t>css</w:t>
+      </w:r>
+      <w:proofErr w:type="spellEnd"/>
+      <w:r>
+        <w:rPr>
+          <w:rFonts w:cstheme="minorHAnsi"/>
+        </w:rPr>
+        <w:t xml:space="preserve"> file for it under the </w:t>
+      </w:r>
+      <w:r>
+        <w:rPr>
+          <w:rFonts w:cstheme="minorHAnsi"/>
+          <w:i/>
+        </w:rPr>
         <w:t>presentation</w:t>
       </w:r>
       <w:r>
@@ -763,7 +962,49 @@
         <w:rPr>
           <w:rFonts w:cstheme="minorHAnsi"/>
         </w:rPr>
-        <w:t>: Found under umbuy/project/umbuy/web/src/app/persistence</w:t>
+        <w:t xml:space="preserve">: Found under </w:t>
+      </w:r>
+      <w:proofErr w:type="spellStart"/>
+      <w:r>
+        <w:rPr>
+          <w:rFonts w:cstheme="minorHAnsi"/>
+        </w:rPr>
+        <w:t>umbuy</w:t>
+      </w:r>
+      <w:proofErr w:type="spellEnd"/>
+      <w:r>
+        <w:rPr>
+          <w:rFonts w:cstheme="minorHAnsi"/>
+        </w:rPr>
+        <w:t>/project/</w:t>
+      </w:r>
+      <w:proofErr w:type="spellStart"/>
+      <w:r>
+        <w:rPr>
+          <w:rFonts w:cstheme="minorHAnsi"/>
+        </w:rPr>
+        <w:t>umbuy</w:t>
+      </w:r>
+      <w:proofErr w:type="spellEnd"/>
+      <w:r>
+        <w:rPr>
+          <w:rFonts w:cstheme="minorHAnsi"/>
+        </w:rPr>
+        <w:t>/web/</w:t>
+      </w:r>
+      <w:proofErr w:type="spellStart"/>
+      <w:r>
+        <w:rPr>
+          <w:rFonts w:cstheme="minorHAnsi"/>
+        </w:rPr>
+        <w:t>src</w:t>
+      </w:r>
+      <w:proofErr w:type="spellEnd"/>
+      <w:r>
+        <w:rPr>
+          <w:rFonts w:cstheme="minorHAnsi"/>
+        </w:rPr>
+        <w:t>/app/persistence</w:t>
       </w:r>
     </w:p>
     <w:p>
@@ -817,6 +1058,7 @@
         </w:rPr>
         <w:t xml:space="preserve"> file used to start the local database and the </w:t>
       </w:r>
+      <w:proofErr w:type="spellStart"/>
       <w:r>
         <w:rPr>
           <w:rFonts w:cstheme="minorHAnsi"/>
@@ -824,6 +1066,7 @@
         </w:rPr>
         <w:t>database.mwb</w:t>
       </w:r>
+      <w:proofErr w:type="spellEnd"/>
       <w:r>
         <w:rPr>
           <w:rFonts w:cstheme="minorHAnsi"/>
@@ -869,13 +1112,24 @@
         </w:rPr>
         <w:t xml:space="preserve"> folder such as </w:t>
       </w:r>
+      <w:proofErr w:type="spellStart"/>
+      <w:proofErr w:type="gramStart"/>
       <w:r>
         <w:rPr>
           <w:rFonts w:cstheme="minorHAnsi"/>
           <w:i/>
         </w:rPr>
-        <w:t>advertisement.service.ts</w:t>
-      </w:r>
+        <w:t>advertisement.service</w:t>
+      </w:r>
+      <w:proofErr w:type="gramEnd"/>
+      <w:r>
+        <w:rPr>
+          <w:rFonts w:cstheme="minorHAnsi"/>
+          <w:i/>
+        </w:rPr>
+        <w:t>.ts</w:t>
+      </w:r>
+      <w:proofErr w:type="spellEnd"/>
       <w:r>
         <w:rPr>
           <w:rFonts w:cstheme="minorHAnsi"/>
@@ -931,7 +1185,21 @@
         <w:rPr>
           <w:rFonts w:cstheme="minorHAnsi"/>
         </w:rPr>
-        <w:t xml:space="preserve">folder. In localhost.js, we are using Express.js and it will match the part of the url after </w:t>
+        <w:t xml:space="preserve">folder. In localhost.js, we are using Express.js and it will match the part of the </w:t>
+      </w:r>
+      <w:proofErr w:type="spellStart"/>
+      <w:r>
+        <w:rPr>
+          <w:rFonts w:cstheme="minorHAnsi"/>
+        </w:rPr>
+        <w:t>url</w:t>
+      </w:r>
+      <w:proofErr w:type="spellEnd"/>
+      <w:r>
+        <w:rPr>
+          <w:rFonts w:cstheme="minorHAnsi"/>
+        </w:rPr>
+        <w:t xml:space="preserve"> after </w:t>
       </w:r>
       <w:r>
         <w:rPr>
@@ -944,7 +1212,49 @@
         <w:rPr>
           <w:rFonts w:cstheme="minorHAnsi"/>
         </w:rPr>
-        <w:t>for localhost. It will match the url using Express.js and then will perform the method that will execute the sql query on our mysql database.</w:t>
+        <w:t xml:space="preserve">for localhost. It will match the </w:t>
+      </w:r>
+      <w:proofErr w:type="spellStart"/>
+      <w:r>
+        <w:rPr>
+          <w:rFonts w:cstheme="minorHAnsi"/>
+        </w:rPr>
+        <w:t>url</w:t>
+      </w:r>
+      <w:proofErr w:type="spellEnd"/>
+      <w:r>
+        <w:rPr>
+          <w:rFonts w:cstheme="minorHAnsi"/>
+        </w:rPr>
+        <w:t xml:space="preserve"> using Express.js and then will perform the method that will execute the </w:t>
+      </w:r>
+      <w:proofErr w:type="spellStart"/>
+      <w:r>
+        <w:rPr>
+          <w:rFonts w:cstheme="minorHAnsi"/>
+        </w:rPr>
+        <w:t>sql</w:t>
+      </w:r>
+      <w:proofErr w:type="spellEnd"/>
+      <w:r>
+        <w:rPr>
+          <w:rFonts w:cstheme="minorHAnsi"/>
+        </w:rPr>
+        <w:t xml:space="preserve"> query on our </w:t>
+      </w:r>
+      <w:proofErr w:type="spellStart"/>
+      <w:r>
+        <w:rPr>
+          <w:rFonts w:cstheme="minorHAnsi"/>
+        </w:rPr>
+        <w:t>mysql</w:t>
+      </w:r>
+      <w:proofErr w:type="spellEnd"/>
+      <w:r>
+        <w:rPr>
+          <w:rFonts w:cstheme="minorHAnsi"/>
+        </w:rPr>
+        <w:t xml:space="preserve"> database.</w:t>
       </w:r>
     </w:p>
     <w:p>
@@ -972,7 +1282,49 @@
         <w:rPr>
           <w:rFonts w:cstheme="minorHAnsi"/>
         </w:rPr>
-        <w:t>: Found under umbuy/project/umbuy/web/src/app/shared</w:t>
+        <w:t xml:space="preserve">: Found under </w:t>
+      </w:r>
+      <w:proofErr w:type="spellStart"/>
+      <w:r>
+        <w:rPr>
+          <w:rFonts w:cstheme="minorHAnsi"/>
+        </w:rPr>
+        <w:t>umbuy</w:t>
+      </w:r>
+      <w:proofErr w:type="spellEnd"/>
+      <w:r>
+        <w:rPr>
+          <w:rFonts w:cstheme="minorHAnsi"/>
+        </w:rPr>
+        <w:t>/project/</w:t>
+      </w:r>
+      <w:proofErr w:type="spellStart"/>
+      <w:r>
+        <w:rPr>
+          <w:rFonts w:cstheme="minorHAnsi"/>
+        </w:rPr>
+        <w:t>umbuy</w:t>
+      </w:r>
+      <w:proofErr w:type="spellEnd"/>
+      <w:r>
+        <w:rPr>
+          <w:rFonts w:cstheme="minorHAnsi"/>
+        </w:rPr>
+        <w:t>/web/</w:t>
+      </w:r>
+      <w:proofErr w:type="spellStart"/>
+      <w:r>
+        <w:rPr>
+          <w:rFonts w:cstheme="minorHAnsi"/>
+        </w:rPr>
+        <w:t>src</w:t>
+      </w:r>
+      <w:proofErr w:type="spellEnd"/>
+      <w:r>
+        <w:rPr>
+          <w:rFonts w:cstheme="minorHAnsi"/>
+        </w:rPr>
+        <w:t>/app/shared</w:t>
       </w:r>
     </w:p>
     <w:p>
@@ -1074,20 +1426,62 @@
         <w:rPr>
           <w:rFonts w:cstheme="minorHAnsi"/>
         </w:rPr>
-        <w:t>Our app is a 3-tier architecture. It consists of a presentation layer that consists of all the html and css files, a business logic layer which consists of all the logic in the app in form of .ts files and persistence layer that communicates with the database.</w:t>
-      </w:r>
-    </w:p>
-    <w:p>
-      <w:pPr>
-        <w:rPr>
-          <w:rFonts w:cstheme="minorHAnsi"/>
-        </w:rPr>
-      </w:pPr>
-      <w:r>
-        <w:rPr>
-          <w:rFonts w:cstheme="minorHAnsi"/>
-        </w:rPr>
-        <w:t xml:space="preserve">A typical page will consist of a html, css and business logic layer file with the word </w:t>
+        <w:t xml:space="preserve">Our app is a 3-tier architecture. It consists of a presentation layer that consists of all the html and </w:t>
+      </w:r>
+      <w:proofErr w:type="spellStart"/>
+      <w:r>
+        <w:rPr>
+          <w:rFonts w:cstheme="minorHAnsi"/>
+        </w:rPr>
+        <w:t>css</w:t>
+      </w:r>
+      <w:proofErr w:type="spellEnd"/>
+      <w:r>
+        <w:rPr>
+          <w:rFonts w:cstheme="minorHAnsi"/>
+        </w:rPr>
+        <w:t xml:space="preserve"> files, a business logic layer which consists of all the logic in the app in form of .</w:t>
+      </w:r>
+      <w:proofErr w:type="spellStart"/>
+      <w:r>
+        <w:rPr>
+          <w:rFonts w:cstheme="minorHAnsi"/>
+        </w:rPr>
+        <w:t>ts</w:t>
+      </w:r>
+      <w:proofErr w:type="spellEnd"/>
+      <w:r>
+        <w:rPr>
+          <w:rFonts w:cstheme="minorHAnsi"/>
+        </w:rPr>
+        <w:t xml:space="preserve"> files and persistence layer that communicates with the database.</w:t>
+      </w:r>
+    </w:p>
+    <w:p>
+      <w:pPr>
+        <w:rPr>
+          <w:rFonts w:cstheme="minorHAnsi"/>
+        </w:rPr>
+      </w:pPr>
+      <w:r>
+        <w:rPr>
+          <w:rFonts w:cstheme="minorHAnsi"/>
+        </w:rPr>
+        <w:t xml:space="preserve">A typical page will consist of a html, </w:t>
+      </w:r>
+      <w:proofErr w:type="spellStart"/>
+      <w:r>
+        <w:rPr>
+          <w:rFonts w:cstheme="minorHAnsi"/>
+        </w:rPr>
+        <w:t>css</w:t>
+      </w:r>
+      <w:proofErr w:type="spellEnd"/>
+      <w:r>
+        <w:rPr>
+          <w:rFonts w:cstheme="minorHAnsi"/>
+        </w:rPr>
+        <w:t xml:space="preserve"> and business logic layer file with the word </w:t>
       </w:r>
       <w:r>
         <w:rPr>
@@ -1100,56 +1494,694 @@
         <w:rPr>
           <w:rFonts w:cstheme="minorHAnsi"/>
         </w:rPr>
-        <w:t xml:space="preserve"> in it. The business logic layer file knows which html and css file belongs to it. That way we can have 2-way data binding. In other words, we can take data from the business logic file and show it in the html file using {{ }} also called interpolation or we can send data to the business logic layer using [ (ngModel) ] which can also be used to update the variable in the business logic layer and also show the changes in the presentation layer. As well, the business logic layer can do calls to the persistence layer which will do http requests to the mysql database using node.js with express.js.</w:t>
-      </w:r>
-      <w:bookmarkStart w:id="0" w:name="_GoBack"/>
-      <w:bookmarkEnd w:id="0"/>
-    </w:p>
-    <w:p>
-      <w:pPr>
-        <w:rPr>
-          <w:rFonts w:cstheme="minorHAnsi"/>
-        </w:rPr>
-      </w:pPr>
-    </w:p>
-    <w:p>
-      <w:pPr>
-        <w:rPr>
-          <w:rFonts w:cstheme="minorHAnsi"/>
-        </w:rPr>
-      </w:pPr>
-    </w:p>
-    <w:p>
-      <w:pPr>
-        <w:rPr>
-          <w:rFonts w:cstheme="minorHAnsi"/>
-          <w:sz w:val="28"/>
-          <w:szCs w:val="28"/>
-        </w:rPr>
-      </w:pPr>
-      <w:r>
-        <w:rPr>
-          <w:rFonts w:cstheme="minorHAnsi"/>
+        <w:t xml:space="preserve"> in it. The business logic layer file knows which html and </w:t>
+      </w:r>
+      <w:proofErr w:type="spellStart"/>
+      <w:r>
+        <w:rPr>
+          <w:rFonts w:cstheme="minorHAnsi"/>
+        </w:rPr>
+        <w:t>css</w:t>
+      </w:r>
+      <w:proofErr w:type="spellEnd"/>
+      <w:r>
+        <w:rPr>
+          <w:rFonts w:cstheme="minorHAnsi"/>
+        </w:rPr>
+        <w:t xml:space="preserve"> file belongs to it. That way we can have 2-way data binding. In other words, we can take data from the business logic file and show it in the html file using </w:t>
+      </w:r>
+      <w:proofErr w:type="gramStart"/>
+      <w:r>
+        <w:rPr>
+          <w:rFonts w:cstheme="minorHAnsi"/>
+        </w:rPr>
+        <w:t>{{ }</w:t>
+      </w:r>
+      <w:proofErr w:type="gramEnd"/>
+      <w:r>
+        <w:rPr>
+          <w:rFonts w:cstheme="minorHAnsi"/>
+        </w:rPr>
+        <w:t>} also called interpolation or we can send data to the business logic layer using [ (</w:t>
+      </w:r>
+      <w:proofErr w:type="spellStart"/>
+      <w:r>
+        <w:rPr>
+          <w:rFonts w:cstheme="minorHAnsi"/>
+        </w:rPr>
+        <w:t>ngModel</w:t>
+      </w:r>
+      <w:proofErr w:type="spellEnd"/>
+      <w:r>
+        <w:rPr>
+          <w:rFonts w:cstheme="minorHAnsi"/>
+        </w:rPr>
+        <w:t xml:space="preserve">) ] which can also be used to update the variable in the business logic layer and also show the changes in the presentation layer. As well, the business logic layer can do calls to the persistence layer which will do http requests to the </w:t>
+      </w:r>
+      <w:proofErr w:type="spellStart"/>
+      <w:r>
+        <w:rPr>
+          <w:rFonts w:cstheme="minorHAnsi"/>
+        </w:rPr>
+        <w:t>mysql</w:t>
+      </w:r>
+      <w:proofErr w:type="spellEnd"/>
+      <w:r>
+        <w:rPr>
+          <w:rFonts w:cstheme="minorHAnsi"/>
+        </w:rPr>
+        <w:t xml:space="preserve"> database using node.js with express.js.</w:t>
+      </w:r>
+    </w:p>
+    <w:p>
+      <w:pPr>
+        <w:rPr>
+          <w:rFonts w:cstheme="minorHAnsi"/>
+        </w:rPr>
+      </w:pPr>
+    </w:p>
+    <w:p>
+      <w:pPr>
+        <w:rPr>
+          <w:rFonts w:cstheme="minorHAnsi"/>
+        </w:rPr>
+      </w:pPr>
+    </w:p>
+    <w:p>
+      <w:pPr>
+        <w:rPr>
           <w:b/>
           <w:sz w:val="28"/>
           <w:szCs w:val="28"/>
           <w:u w:val="single"/>
         </w:rPr>
-        <w:t>MOBILE</w:t>
-      </w:r>
-    </w:p>
-    <w:p>
-      <w:pPr>
-        <w:rPr>
-          <w:rFonts w:cstheme="minorHAnsi"/>
-        </w:rPr>
-      </w:pPr>
-      <w:r>
-        <w:rPr>
-          <w:rFonts w:cstheme="minorHAnsi"/>
-        </w:rPr>
-        <w:t xml:space="preserve">Someone needs to write detailed mobile directory structure documentation as well </w:t>
-      </w:r>
+      </w:pPr>
+      <w:r>
+        <w:rPr>
+          <w:b/>
+          <w:sz w:val="28"/>
+          <w:szCs w:val="28"/>
+          <w:u w:val="single"/>
+        </w:rPr>
+        <w:t>Mobile(Android)</w:t>
+      </w:r>
+    </w:p>
+    <w:p>
+      <w:pPr>
+        <w:rPr>
+          <w:b/>
+          <w:sz w:val="24"/>
+          <w:szCs w:val="24"/>
+        </w:rPr>
+      </w:pPr>
+      <w:r>
+        <w:rPr>
+          <w:b/>
+          <w:sz w:val="24"/>
+          <w:szCs w:val="24"/>
+        </w:rPr>
+        <w:t>Tests</w:t>
+      </w:r>
+      <w:r>
+        <w:rPr>
+          <w:sz w:val="24"/>
+          <w:szCs w:val="24"/>
+        </w:rPr>
+        <w:t xml:space="preserve">: </w:t>
+      </w:r>
+      <w:r>
+        <w:rPr>
+          <w:color w:val="000000" w:themeColor="text1"/>
+          <w:sz w:val="24"/>
+          <w:szCs w:val="24"/>
+        </w:rPr>
+        <w:t xml:space="preserve">Found under </w:t>
+      </w:r>
+      <w:r>
+        <w:rPr>
+          <w:color w:val="000000" w:themeColor="text1"/>
+          <w:sz w:val="24"/>
+          <w:szCs w:val="24"/>
+        </w:rPr>
+        <w:t>umbuy/project/umbuy/mobile/app/src/androidTest/java/project/team6/umbuy/AndroidTest</w:t>
+      </w:r>
+      <w:r>
+        <w:rPr>
+          <w:color w:val="FF0000"/>
+          <w:sz w:val="24"/>
+          <w:szCs w:val="24"/>
+        </w:rPr>
+        <w:t xml:space="preserve"> </w:t>
+      </w:r>
+    </w:p>
+    <w:p>
+      <w:pPr>
+        <w:rPr>
+          <w:sz w:val="24"/>
+          <w:szCs w:val="24"/>
+        </w:rPr>
+      </w:pPr>
+      <w:r>
+        <w:rPr>
+          <w:sz w:val="24"/>
+          <w:szCs w:val="24"/>
+        </w:rPr>
+        <w:t xml:space="preserve">Inside the tests folder, you have a </w:t>
+      </w:r>
+      <w:proofErr w:type="spellStart"/>
+      <w:r>
+        <w:rPr>
+          <w:i/>
+          <w:sz w:val="24"/>
+          <w:szCs w:val="24"/>
+        </w:rPr>
+        <w:t>UnitTest</w:t>
+      </w:r>
+      <w:proofErr w:type="spellEnd"/>
+      <w:r>
+        <w:rPr>
+          <w:i/>
+          <w:sz w:val="24"/>
+          <w:szCs w:val="24"/>
+        </w:rPr>
+        <w:t xml:space="preserve"> </w:t>
+      </w:r>
+      <w:r>
+        <w:rPr>
+          <w:sz w:val="24"/>
+          <w:szCs w:val="24"/>
+        </w:rPr>
+        <w:t xml:space="preserve">folder for all unit tests and an </w:t>
+      </w:r>
+      <w:r>
+        <w:rPr>
+          <w:i/>
+          <w:sz w:val="24"/>
+          <w:szCs w:val="24"/>
+        </w:rPr>
+        <w:t>Integration</w:t>
+      </w:r>
+      <w:r>
+        <w:rPr>
+          <w:sz w:val="24"/>
+          <w:szCs w:val="24"/>
+        </w:rPr>
+        <w:t xml:space="preserve"> folder for all integration tests.</w:t>
+      </w:r>
+      <w:r>
+        <w:rPr>
+          <w:sz w:val="24"/>
+          <w:szCs w:val="24"/>
+        </w:rPr>
+        <w:t xml:space="preserve"> Also AllIntegrationTest.java is to run all the integration tests, and AllUnitTest.java is to run all the unit tests.</w:t>
+      </w:r>
+    </w:p>
+    <w:p>
+      <w:pPr>
+        <w:rPr>
+          <w:sz w:val="24"/>
+          <w:szCs w:val="24"/>
+        </w:rPr>
+      </w:pPr>
+      <w:r>
+        <w:rPr>
+          <w:b/>
+          <w:sz w:val="24"/>
+          <w:szCs w:val="24"/>
+        </w:rPr>
+        <w:t>Presentation layer (Front-end)</w:t>
+      </w:r>
+      <w:r>
+        <w:rPr>
+          <w:sz w:val="24"/>
+          <w:szCs w:val="24"/>
+        </w:rPr>
+        <w:t xml:space="preserve">: Found under </w:t>
+      </w:r>
+    </w:p>
+    <w:p>
+      <w:pPr>
+        <w:rPr>
+          <w:sz w:val="24"/>
+          <w:szCs w:val="24"/>
+        </w:rPr>
+      </w:pPr>
+      <w:proofErr w:type="spellStart"/>
+      <w:r>
+        <w:rPr>
+          <w:sz w:val="24"/>
+          <w:szCs w:val="24"/>
+        </w:rPr>
+        <w:t>umbuy</w:t>
+      </w:r>
+      <w:proofErr w:type="spellEnd"/>
+      <w:r>
+        <w:rPr>
+          <w:sz w:val="24"/>
+          <w:szCs w:val="24"/>
+        </w:rPr>
+        <w:t>/</w:t>
+      </w:r>
+      <w:r>
+        <w:t xml:space="preserve"> </w:t>
+      </w:r>
+      <w:r>
+        <w:rPr>
+          <w:sz w:val="24"/>
+          <w:szCs w:val="24"/>
+        </w:rPr>
+        <w:t>project/umbuy/mobile/app/src/main/java/project/team6/umbuy/presentation</w:t>
+      </w:r>
+    </w:p>
+    <w:p>
+      <w:pPr>
+        <w:rPr>
+          <w:sz w:val="24"/>
+          <w:szCs w:val="24"/>
+        </w:rPr>
+      </w:pPr>
+      <w:r>
+        <w:rPr>
+          <w:sz w:val="24"/>
+          <w:szCs w:val="24"/>
+        </w:rPr>
+        <w:t>Inside the presentation folder, you all the java classes that controls the Android layout</w:t>
+      </w:r>
+    </w:p>
+    <w:p>
+      <w:pPr>
+        <w:rPr>
+          <w:sz w:val="24"/>
+          <w:szCs w:val="24"/>
+        </w:rPr>
+      </w:pPr>
+      <w:r>
+        <w:rPr>
+          <w:b/>
+          <w:sz w:val="24"/>
+          <w:szCs w:val="24"/>
+        </w:rPr>
+        <w:t>Business logic</w:t>
+      </w:r>
+      <w:r>
+        <w:rPr>
+          <w:b/>
+          <w:sz w:val="24"/>
+          <w:szCs w:val="24"/>
+        </w:rPr>
+        <w:t xml:space="preserve"> layer</w:t>
+      </w:r>
+      <w:r>
+        <w:rPr>
+          <w:sz w:val="24"/>
+          <w:szCs w:val="24"/>
+        </w:rPr>
+        <w:t>:</w:t>
+      </w:r>
+      <w:r>
+        <w:rPr>
+          <w:sz w:val="24"/>
+          <w:szCs w:val="24"/>
+        </w:rPr>
+        <w:t xml:space="preserve"> Found under </w:t>
+      </w:r>
+      <w:r>
+        <w:rPr>
+          <w:sz w:val="24"/>
+          <w:szCs w:val="24"/>
+        </w:rPr>
+        <w:t>umbuy/project/umbuy/mobile/app/src/main/java/project/team6/umbuy/bussiness</w:t>
+      </w:r>
+    </w:p>
+    <w:p>
+      <w:pPr>
+        <w:rPr>
+          <w:sz w:val="24"/>
+          <w:szCs w:val="24"/>
+        </w:rPr>
+      </w:pPr>
+      <w:r>
+        <w:rPr>
+          <w:sz w:val="24"/>
+          <w:szCs w:val="24"/>
+        </w:rPr>
+        <w:t xml:space="preserve">Inside the </w:t>
+      </w:r>
+      <w:r>
+        <w:rPr>
+          <w:i/>
+          <w:sz w:val="24"/>
+          <w:szCs w:val="24"/>
+        </w:rPr>
+        <w:t>business</w:t>
+      </w:r>
+      <w:r>
+        <w:rPr>
+          <w:sz w:val="24"/>
+          <w:szCs w:val="24"/>
+        </w:rPr>
+        <w:t xml:space="preserve"> folder, you have all the business logic of the application. </w:t>
+      </w:r>
+    </w:p>
+    <w:p>
+      <w:pPr>
+        <w:rPr>
+          <w:sz w:val="24"/>
+          <w:szCs w:val="24"/>
+        </w:rPr>
+      </w:pPr>
+      <w:r>
+        <w:rPr>
+          <w:b/>
+          <w:sz w:val="24"/>
+          <w:szCs w:val="24"/>
+        </w:rPr>
+        <w:t>Persistence</w:t>
+      </w:r>
+      <w:r>
+        <w:rPr>
+          <w:b/>
+          <w:sz w:val="24"/>
+          <w:szCs w:val="24"/>
+        </w:rPr>
+        <w:t xml:space="preserve"> (</w:t>
+      </w:r>
+      <w:r>
+        <w:rPr>
+          <w:b/>
+          <w:sz w:val="24"/>
+          <w:szCs w:val="24"/>
+        </w:rPr>
+        <w:t>Database</w:t>
+      </w:r>
+      <w:r>
+        <w:rPr>
+          <w:b/>
+          <w:sz w:val="24"/>
+          <w:szCs w:val="24"/>
+        </w:rPr>
+        <w:t>)</w:t>
+      </w:r>
+      <w:r>
+        <w:rPr>
+          <w:sz w:val="24"/>
+          <w:szCs w:val="24"/>
+        </w:rPr>
+        <w:t xml:space="preserve">: </w:t>
+      </w:r>
+      <w:r>
+        <w:rPr>
+          <w:sz w:val="24"/>
+          <w:szCs w:val="24"/>
+        </w:rPr>
+        <w:t>Found under</w:t>
+      </w:r>
+    </w:p>
+    <w:p>
+      <w:pPr>
+        <w:rPr>
+          <w:sz w:val="24"/>
+          <w:szCs w:val="24"/>
+        </w:rPr>
+      </w:pPr>
+      <w:proofErr w:type="spellStart"/>
+      <w:r>
+        <w:rPr>
+          <w:sz w:val="24"/>
+          <w:szCs w:val="24"/>
+        </w:rPr>
+        <w:t>umbuy</w:t>
+      </w:r>
+      <w:proofErr w:type="spellEnd"/>
+      <w:r>
+        <w:rPr>
+          <w:sz w:val="24"/>
+          <w:szCs w:val="24"/>
+        </w:rPr>
+        <w:t>/</w:t>
+      </w:r>
+      <w:r>
+        <w:t xml:space="preserve"> </w:t>
+      </w:r>
+      <w:r>
+        <w:rPr>
+          <w:sz w:val="24"/>
+          <w:szCs w:val="24"/>
+        </w:rPr>
+        <w:t>project/umbuy/mobile/app/src/main/java/project/team6/umbuy/</w:t>
+      </w:r>
+      <w:r>
+        <w:rPr>
+          <w:sz w:val="24"/>
+          <w:szCs w:val="24"/>
+        </w:rPr>
+        <w:t>persistence</w:t>
+      </w:r>
+    </w:p>
+    <w:p>
+      <w:pPr>
+        <w:rPr>
+          <w:sz w:val="24"/>
+          <w:szCs w:val="24"/>
+        </w:rPr>
+      </w:pPr>
+      <w:r>
+        <w:rPr>
+          <w:sz w:val="24"/>
+          <w:szCs w:val="24"/>
+        </w:rPr>
+        <w:t xml:space="preserve">Inside the </w:t>
+      </w:r>
+      <w:r>
+        <w:rPr>
+          <w:i/>
+          <w:sz w:val="24"/>
+          <w:szCs w:val="24"/>
+        </w:rPr>
+        <w:t>persistence</w:t>
+      </w:r>
+      <w:r>
+        <w:rPr>
+          <w:sz w:val="24"/>
+          <w:szCs w:val="24"/>
+        </w:rPr>
+        <w:t xml:space="preserve"> folder, we have </w:t>
+      </w:r>
+      <w:proofErr w:type="spellStart"/>
+      <w:r>
+        <w:rPr>
+          <w:sz w:val="24"/>
+          <w:szCs w:val="24"/>
+        </w:rPr>
+        <w:t>apiClient</w:t>
+      </w:r>
+      <w:proofErr w:type="spellEnd"/>
+      <w:r>
+        <w:rPr>
+          <w:sz w:val="24"/>
+          <w:szCs w:val="24"/>
+        </w:rPr>
+        <w:t xml:space="preserve"> and </w:t>
+      </w:r>
+      <w:proofErr w:type="spellStart"/>
+      <w:r>
+        <w:rPr>
+          <w:sz w:val="24"/>
+          <w:szCs w:val="24"/>
+        </w:rPr>
+        <w:t>apiInterface</w:t>
+      </w:r>
+      <w:proofErr w:type="spellEnd"/>
+      <w:r>
+        <w:rPr>
+          <w:sz w:val="24"/>
+          <w:szCs w:val="24"/>
+        </w:rPr>
+        <w:t xml:space="preserve"> which is to create an retrofit instance and corresponding http requests.</w:t>
+      </w:r>
+    </w:p>
+    <w:p>
+      <w:pPr>
+        <w:rPr>
+          <w:sz w:val="24"/>
+          <w:szCs w:val="24"/>
+        </w:rPr>
+      </w:pPr>
+      <w:r>
+        <w:rPr>
+          <w:b/>
+          <w:sz w:val="24"/>
+          <w:szCs w:val="24"/>
+        </w:rPr>
+        <w:t>Shared</w:t>
+      </w:r>
+      <w:r>
+        <w:rPr>
+          <w:sz w:val="24"/>
+          <w:szCs w:val="24"/>
+        </w:rPr>
+        <w:t>:</w:t>
+      </w:r>
+      <w:r>
+        <w:rPr>
+          <w:sz w:val="24"/>
+          <w:szCs w:val="24"/>
+        </w:rPr>
+        <w:t xml:space="preserve"> Found under </w:t>
+      </w:r>
+      <w:proofErr w:type="spellStart"/>
+      <w:r>
+        <w:rPr>
+          <w:sz w:val="24"/>
+          <w:szCs w:val="24"/>
+        </w:rPr>
+        <w:t>umbuy</w:t>
+      </w:r>
+      <w:proofErr w:type="spellEnd"/>
+      <w:r>
+        <w:rPr>
+          <w:sz w:val="24"/>
+          <w:szCs w:val="24"/>
+        </w:rPr>
+        <w:t>/</w:t>
+      </w:r>
+      <w:r>
+        <w:t xml:space="preserve"> </w:t>
+      </w:r>
+      <w:r>
+        <w:rPr>
+          <w:sz w:val="24"/>
+          <w:szCs w:val="24"/>
+        </w:rPr>
+        <w:t>project/</w:t>
+      </w:r>
+      <w:proofErr w:type="spellStart"/>
+      <w:r>
+        <w:rPr>
+          <w:sz w:val="24"/>
+          <w:szCs w:val="24"/>
+        </w:rPr>
+        <w:t>umbuy</w:t>
+      </w:r>
+      <w:proofErr w:type="spellEnd"/>
+      <w:r>
+        <w:rPr>
+          <w:sz w:val="24"/>
+          <w:szCs w:val="24"/>
+        </w:rPr>
+        <w:t>/mobile/app/</w:t>
+      </w:r>
+      <w:proofErr w:type="spellStart"/>
+      <w:r>
+        <w:rPr>
+          <w:sz w:val="24"/>
+          <w:szCs w:val="24"/>
+        </w:rPr>
+        <w:t>src</w:t>
+      </w:r>
+      <w:proofErr w:type="spellEnd"/>
+      <w:r>
+        <w:rPr>
+          <w:sz w:val="24"/>
+          <w:szCs w:val="24"/>
+        </w:rPr>
+        <w:t>/main/java/project/team6/</w:t>
+      </w:r>
+      <w:proofErr w:type="spellStart"/>
+      <w:r>
+        <w:rPr>
+          <w:sz w:val="24"/>
+          <w:szCs w:val="24"/>
+        </w:rPr>
+        <w:t>umbuy</w:t>
+      </w:r>
+      <w:proofErr w:type="spellEnd"/>
+      <w:r>
+        <w:rPr>
+          <w:sz w:val="24"/>
+          <w:szCs w:val="24"/>
+        </w:rPr>
+        <w:t>/</w:t>
+      </w:r>
+      <w:r>
+        <w:rPr>
+          <w:sz w:val="24"/>
+          <w:szCs w:val="24"/>
+        </w:rPr>
+        <w:t>shared</w:t>
+      </w:r>
+    </w:p>
+    <w:p>
+      <w:pPr>
+        <w:rPr>
+          <w:sz w:val="24"/>
+          <w:szCs w:val="24"/>
+        </w:rPr>
+      </w:pPr>
+      <w:r>
+        <w:rPr>
+          <w:sz w:val="24"/>
+          <w:szCs w:val="24"/>
+        </w:rPr>
+        <w:lastRenderedPageBreak/>
+        <w:t xml:space="preserve">Inside the </w:t>
+      </w:r>
+      <w:r>
+        <w:rPr>
+          <w:i/>
+          <w:sz w:val="24"/>
+          <w:szCs w:val="24"/>
+        </w:rPr>
+        <w:t>shared</w:t>
+      </w:r>
+      <w:r>
+        <w:rPr>
+          <w:sz w:val="24"/>
+          <w:szCs w:val="24"/>
+        </w:rPr>
+        <w:t xml:space="preserve"> folder, you will find </w:t>
+      </w:r>
+      <w:proofErr w:type="spellStart"/>
+      <w:r>
+        <w:rPr>
+          <w:sz w:val="24"/>
+          <w:szCs w:val="24"/>
+        </w:rPr>
+        <w:t>AdvertisementService</w:t>
+      </w:r>
+      <w:proofErr w:type="spellEnd"/>
+      <w:r>
+        <w:rPr>
+          <w:sz w:val="24"/>
+          <w:szCs w:val="24"/>
+        </w:rPr>
+        <w:t xml:space="preserve"> and </w:t>
+      </w:r>
+      <w:proofErr w:type="spellStart"/>
+      <w:r>
+        <w:rPr>
+          <w:sz w:val="24"/>
+          <w:szCs w:val="24"/>
+        </w:rPr>
+        <w:t>CredentialService</w:t>
+      </w:r>
+      <w:proofErr w:type="spellEnd"/>
+      <w:r>
+        <w:rPr>
+          <w:sz w:val="24"/>
+          <w:szCs w:val="24"/>
+        </w:rPr>
+        <w:t xml:space="preserve">. Advertisement Service uses retrofit instance to make http request. Credential Service is an external auth0 service used for user account and validation. </w:t>
+      </w:r>
+    </w:p>
+    <w:p>
+      <w:pPr>
+        <w:rPr>
+          <w:rFonts w:cstheme="minorHAnsi"/>
+        </w:rPr>
+      </w:pPr>
+      <w:bookmarkStart w:id="0" w:name="_GoBack"/>
+      <w:bookmarkEnd w:id="0"/>
     </w:p>
     <w:sectPr>
       <w:headerReference w:type="default" r:id="rId9"/>
@@ -1164,7 +2196,7 @@
 </file>
 
 <file path=word/endnotes.xml><?xml version="1.0" encoding="utf-8"?>
-<w:endnotes xmlns:wpc="http://schemas.microsoft.com/office/word/2010/wordprocessingCanvas" xmlns:cx="http://schemas.microsoft.com/office/drawing/2014/chartex" xmlns:cx1="http://schemas.microsoft.com/office/drawing/2015/9/8/chartex" xmlns:mc="http://schemas.openxmlformats.org/markup-compatibility/2006" xmlns:o="urn:schemas-microsoft-com:office:office" xmlns:r="http://schemas.openxmlformats.org/officeDocument/2006/relationships" xmlns:m="http://schemas.openxmlformats.org/officeDocument/2006/math" xmlns:v="urn:schemas-microsoft-com:vml" xmlns:wp14="http://schemas.microsoft.com/office/word/2010/wordprocessingDrawing" xmlns:wp="http://schemas.openxmlformats.org/drawingml/2006/wordprocessingDrawing" xmlns:w10="urn:schemas-microsoft-com:office:word" xmlns:w="http://schemas.openxmlformats.org/wordprocessingml/2006/main" xmlns:w14="http://schemas.microsoft.com/office/word/2010/wordml" xmlns:w15="http://schemas.microsoft.com/office/word/2012/wordml" xmlns:w16se="http://schemas.microsoft.com/office/word/2015/wordml/symex" xmlns:wpg="http://schemas.microsoft.com/office/word/2010/wordprocessingGroup" xmlns:wpi="http://schemas.microsoft.com/office/word/2010/wordprocessingInk" xmlns:wne="http://schemas.microsoft.com/office/word/2006/wordml" xmlns:wps="http://schemas.microsoft.com/office/word/2010/wordprocessingShape" mc:Ignorable="w14 w15 w16se wp14">
+<w:endnotes xmlns:wpc="http://schemas.microsoft.com/office/word/2010/wordprocessingCanvas" xmlns:mo="http://schemas.microsoft.com/office/mac/office/2008/main" xmlns:mc="http://schemas.openxmlformats.org/markup-compatibility/2006" xmlns:mv="urn:schemas-microsoft-com:mac:vml" xmlns:o="urn:schemas-microsoft-com:office:office" xmlns:r="http://schemas.openxmlformats.org/officeDocument/2006/relationships" xmlns:m="http://schemas.openxmlformats.org/officeDocument/2006/math" xmlns:v="urn:schemas-microsoft-com:vml" xmlns:wp14="http://schemas.microsoft.com/office/word/2010/wordprocessingDrawing" xmlns:wp="http://schemas.openxmlformats.org/drawingml/2006/wordprocessingDrawing" xmlns:w10="urn:schemas-microsoft-com:office:word" xmlns:w="http://schemas.openxmlformats.org/wordprocessingml/2006/main" xmlns:w14="http://schemas.microsoft.com/office/word/2010/wordml" xmlns:w15="http://schemas.microsoft.com/office/word/2012/wordml" xmlns:wpg="http://schemas.microsoft.com/office/word/2010/wordprocessingGroup" xmlns:wpi="http://schemas.microsoft.com/office/word/2010/wordprocessingInk" xmlns:wne="http://schemas.microsoft.com/office/word/2006/wordml" xmlns:wps="http://schemas.microsoft.com/office/word/2010/wordprocessingShape" mc:Ignorable="w14 w15 wp14">
   <w:endnote w:type="separator" w:id="-1">
     <w:p>
       <w:pPr>
@@ -1189,7 +2221,7 @@
 </file>
 
 <file path=word/footer1.xml><?xml version="1.0" encoding="utf-8"?>
-<w:ftr xmlns:wpc="http://schemas.microsoft.com/office/word/2010/wordprocessingCanvas" xmlns:cx="http://schemas.microsoft.com/office/drawing/2014/chartex" xmlns:cx1="http://schemas.microsoft.com/office/drawing/2015/9/8/chartex" xmlns:mc="http://schemas.openxmlformats.org/markup-compatibility/2006" xmlns:o="urn:schemas-microsoft-com:office:office" xmlns:r="http://schemas.openxmlformats.org/officeDocument/2006/relationships" xmlns:m="http://schemas.openxmlformats.org/officeDocument/2006/math" xmlns:v="urn:schemas-microsoft-com:vml" xmlns:wp14="http://schemas.microsoft.com/office/word/2010/wordprocessingDrawing" xmlns:wp="http://schemas.openxmlformats.org/drawingml/2006/wordprocessingDrawing" xmlns:w10="urn:schemas-microsoft-com:office:word" xmlns:w="http://schemas.openxmlformats.org/wordprocessingml/2006/main" xmlns:w14="http://schemas.microsoft.com/office/word/2010/wordml" xmlns:w15="http://schemas.microsoft.com/office/word/2012/wordml" xmlns:w16se="http://schemas.microsoft.com/office/word/2015/wordml/symex" xmlns:wpg="http://schemas.microsoft.com/office/word/2010/wordprocessingGroup" xmlns:wpi="http://schemas.microsoft.com/office/word/2010/wordprocessingInk" xmlns:wne="http://schemas.microsoft.com/office/word/2006/wordml" xmlns:wps="http://schemas.microsoft.com/office/word/2010/wordprocessingShape" mc:Ignorable="w14 w15 w16se wp14">
+<w:ftr xmlns:wpc="http://schemas.microsoft.com/office/word/2010/wordprocessingCanvas" xmlns:mo="http://schemas.microsoft.com/office/mac/office/2008/main" xmlns:mc="http://schemas.openxmlformats.org/markup-compatibility/2006" xmlns:mv="urn:schemas-microsoft-com:mac:vml" xmlns:o="urn:schemas-microsoft-com:office:office" xmlns:r="http://schemas.openxmlformats.org/officeDocument/2006/relationships" xmlns:m="http://schemas.openxmlformats.org/officeDocument/2006/math" xmlns:v="urn:schemas-microsoft-com:vml" xmlns:wp14="http://schemas.microsoft.com/office/word/2010/wordprocessingDrawing" xmlns:wp="http://schemas.openxmlformats.org/drawingml/2006/wordprocessingDrawing" xmlns:w10="urn:schemas-microsoft-com:office:word" xmlns:w="http://schemas.openxmlformats.org/wordprocessingml/2006/main" xmlns:w14="http://schemas.microsoft.com/office/word/2010/wordml" xmlns:w15="http://schemas.microsoft.com/office/word/2012/wordml" xmlns:wpg="http://schemas.microsoft.com/office/word/2010/wordprocessingGroup" xmlns:wpi="http://schemas.microsoft.com/office/word/2010/wordprocessingInk" xmlns:wne="http://schemas.microsoft.com/office/word/2006/wordml" xmlns:wps="http://schemas.microsoft.com/office/word/2010/wordprocessingShape" mc:Ignorable="w14 w15 wp14">
   <w:sdt>
     <w:sdtPr>
       <w:id w:val="-904755600"/>
@@ -1206,7 +2238,7 @@
     <w:sdtContent>
       <w:p>
         <w:pPr>
-          <w:pStyle w:val="a5"/>
+          <w:pStyle w:val="Footer"/>
           <w:jc w:val="center"/>
         </w:pPr>
         <w:r>
@@ -1222,7 +2254,7 @@
           <w:rPr>
             <w:noProof/>
           </w:rPr>
-          <w:t>3</w:t>
+          <w:t>4</w:t>
         </w:r>
         <w:r>
           <w:rPr>
@@ -1235,14 +2267,14 @@
   </w:sdt>
   <w:p>
     <w:pPr>
-      <w:pStyle w:val="a5"/>
+      <w:pStyle w:val="Footer"/>
     </w:pPr>
   </w:p>
 </w:ftr>
 </file>
 
 <file path=word/footnotes.xml><?xml version="1.0" encoding="utf-8"?>
-<w:footnotes xmlns:wpc="http://schemas.microsoft.com/office/word/2010/wordprocessingCanvas" xmlns:cx="http://schemas.microsoft.com/office/drawing/2014/chartex" xmlns:cx1="http://schemas.microsoft.com/office/drawing/2015/9/8/chartex" xmlns:mc="http://schemas.openxmlformats.org/markup-compatibility/2006" xmlns:o="urn:schemas-microsoft-com:office:office" xmlns:r="http://schemas.openxmlformats.org/officeDocument/2006/relationships" xmlns:m="http://schemas.openxmlformats.org/officeDocument/2006/math" xmlns:v="urn:schemas-microsoft-com:vml" xmlns:wp14="http://schemas.microsoft.com/office/word/2010/wordprocessingDrawing" xmlns:wp="http://schemas.openxmlformats.org/drawingml/2006/wordprocessingDrawing" xmlns:w10="urn:schemas-microsoft-com:office:word" xmlns:w="http://schemas.openxmlformats.org/wordprocessingml/2006/main" xmlns:w14="http://schemas.microsoft.com/office/word/2010/wordml" xmlns:w15="http://schemas.microsoft.com/office/word/2012/wordml" xmlns:w16se="http://schemas.microsoft.com/office/word/2015/wordml/symex" xmlns:wpg="http://schemas.microsoft.com/office/word/2010/wordprocessingGroup" xmlns:wpi="http://schemas.microsoft.com/office/word/2010/wordprocessingInk" xmlns:wne="http://schemas.microsoft.com/office/word/2006/wordml" xmlns:wps="http://schemas.microsoft.com/office/word/2010/wordprocessingShape" mc:Ignorable="w14 w15 w16se wp14">
+<w:footnotes xmlns:wpc="http://schemas.microsoft.com/office/word/2010/wordprocessingCanvas" xmlns:mo="http://schemas.microsoft.com/office/mac/office/2008/main" xmlns:mc="http://schemas.openxmlformats.org/markup-compatibility/2006" xmlns:mv="urn:schemas-microsoft-com:mac:vml" xmlns:o="urn:schemas-microsoft-com:office:office" xmlns:r="http://schemas.openxmlformats.org/officeDocument/2006/relationships" xmlns:m="http://schemas.openxmlformats.org/officeDocument/2006/math" xmlns:v="urn:schemas-microsoft-com:vml" xmlns:wp14="http://schemas.microsoft.com/office/word/2010/wordprocessingDrawing" xmlns:wp="http://schemas.openxmlformats.org/drawingml/2006/wordprocessingDrawing" xmlns:w10="urn:schemas-microsoft-com:office:word" xmlns:w="http://schemas.openxmlformats.org/wordprocessingml/2006/main" xmlns:w14="http://schemas.microsoft.com/office/word/2010/wordml" xmlns:w15="http://schemas.microsoft.com/office/word/2012/wordml" xmlns:wpg="http://schemas.microsoft.com/office/word/2010/wordprocessingGroup" xmlns:wpi="http://schemas.microsoft.com/office/word/2010/wordprocessingInk" xmlns:wne="http://schemas.microsoft.com/office/word/2006/wordml" xmlns:wps="http://schemas.microsoft.com/office/word/2010/wordprocessingShape" mc:Ignorable="w14 w15 wp14">
   <w:footnote w:type="separator" w:id="-1">
     <w:p>
       <w:pPr>
@@ -1267,10 +2299,10 @@
 </file>
 
 <file path=word/header1.xml><?xml version="1.0" encoding="utf-8"?>
-<w:hdr xmlns:wpc="http://schemas.microsoft.com/office/word/2010/wordprocessingCanvas" xmlns:cx="http://schemas.microsoft.com/office/drawing/2014/chartex" xmlns:cx1="http://schemas.microsoft.com/office/drawing/2015/9/8/chartex" xmlns:mc="http://schemas.openxmlformats.org/markup-compatibility/2006" xmlns:o="urn:schemas-microsoft-com:office:office" xmlns:r="http://schemas.openxmlformats.org/officeDocument/2006/relationships" xmlns:m="http://schemas.openxmlformats.org/officeDocument/2006/math" xmlns:v="urn:schemas-microsoft-com:vml" xmlns:wp14="http://schemas.microsoft.com/office/word/2010/wordprocessingDrawing" xmlns:wp="http://schemas.openxmlformats.org/drawingml/2006/wordprocessingDrawing" xmlns:w10="urn:schemas-microsoft-com:office:word" xmlns:w="http://schemas.openxmlformats.org/wordprocessingml/2006/main" xmlns:w14="http://schemas.microsoft.com/office/word/2010/wordml" xmlns:w15="http://schemas.microsoft.com/office/word/2012/wordml" xmlns:w16se="http://schemas.microsoft.com/office/word/2015/wordml/symex" xmlns:wpg="http://schemas.microsoft.com/office/word/2010/wordprocessingGroup" xmlns:wpi="http://schemas.microsoft.com/office/word/2010/wordprocessingInk" xmlns:wne="http://schemas.microsoft.com/office/word/2006/wordml" xmlns:wps="http://schemas.microsoft.com/office/word/2010/wordprocessingShape" mc:Ignorable="w14 w15 w16se wp14">
+<w:hdr xmlns:wpc="http://schemas.microsoft.com/office/word/2010/wordprocessingCanvas" xmlns:mo="http://schemas.microsoft.com/office/mac/office/2008/main" xmlns:mc="http://schemas.openxmlformats.org/markup-compatibility/2006" xmlns:mv="urn:schemas-microsoft-com:mac:vml" xmlns:o="urn:schemas-microsoft-com:office:office" xmlns:r="http://schemas.openxmlformats.org/officeDocument/2006/relationships" xmlns:m="http://schemas.openxmlformats.org/officeDocument/2006/math" xmlns:v="urn:schemas-microsoft-com:vml" xmlns:wp14="http://schemas.microsoft.com/office/word/2010/wordprocessingDrawing" xmlns:wp="http://schemas.openxmlformats.org/drawingml/2006/wordprocessingDrawing" xmlns:w10="urn:schemas-microsoft-com:office:word" xmlns:w="http://schemas.openxmlformats.org/wordprocessingml/2006/main" xmlns:w14="http://schemas.microsoft.com/office/word/2010/wordml" xmlns:w15="http://schemas.microsoft.com/office/word/2012/wordml" xmlns:wpg="http://schemas.microsoft.com/office/word/2010/wordprocessingGroup" xmlns:wpi="http://schemas.microsoft.com/office/word/2010/wordprocessingInk" xmlns:wne="http://schemas.microsoft.com/office/word/2006/wordml" xmlns:wps="http://schemas.microsoft.com/office/word/2010/wordprocessingShape" mc:Ignorable="w14 w15 wp14">
   <w:p>
     <w:pPr>
-      <w:pStyle w:val="a4"/>
+      <w:pStyle w:val="Header"/>
     </w:pPr>
     <w:r>
       <w:t>PROJECT ARCHITECTURE DOCUMENTATION</w:t>
@@ -1280,8 +2312,8 @@
 </file>
 
 <file path=word/numbering.xml><?xml version="1.0" encoding="utf-8"?>
-<w:numbering xmlns:wpc="http://schemas.microsoft.com/office/word/2010/wordprocessingCanvas" xmlns:cx="http://schemas.microsoft.com/office/drawing/2014/chartex" xmlns:cx1="http://schemas.microsoft.com/office/drawing/2015/9/8/chartex" xmlns:mc="http://schemas.openxmlformats.org/markup-compatibility/2006" xmlns:o="urn:schemas-microsoft-com:office:office" xmlns:r="http://schemas.openxmlformats.org/officeDocument/2006/relationships" xmlns:m="http://schemas.openxmlformats.org/officeDocument/2006/math" xmlns:v="urn:schemas-microsoft-com:vml" xmlns:wp14="http://schemas.microsoft.com/office/word/2010/wordprocessingDrawing" xmlns:wp="http://schemas.openxmlformats.org/drawingml/2006/wordprocessingDrawing" xmlns:w10="urn:schemas-microsoft-com:office:word" xmlns:w="http://schemas.openxmlformats.org/wordprocessingml/2006/main" xmlns:w14="http://schemas.microsoft.com/office/word/2010/wordml" xmlns:w15="http://schemas.microsoft.com/office/word/2012/wordml" xmlns:w16se="http://schemas.microsoft.com/office/word/2015/wordml/symex" xmlns:wpg="http://schemas.microsoft.com/office/word/2010/wordprocessingGroup" xmlns:wpi="http://schemas.microsoft.com/office/word/2010/wordprocessingInk" xmlns:wne="http://schemas.microsoft.com/office/word/2006/wordml" xmlns:wps="http://schemas.microsoft.com/office/word/2010/wordprocessingShape" mc:Ignorable="w14 w15 w16se wp14">
-  <w:abstractNum w:abstractNumId="0" w15:restartNumberingAfterBreak="0">
+<w:numbering xmlns:wpc="http://schemas.microsoft.com/office/word/2010/wordprocessingCanvas" xmlns:mo="http://schemas.microsoft.com/office/mac/office/2008/main" xmlns:mc="http://schemas.openxmlformats.org/markup-compatibility/2006" xmlns:mv="urn:schemas-microsoft-com:mac:vml" xmlns:o="urn:schemas-microsoft-com:office:office" xmlns:r="http://schemas.openxmlformats.org/officeDocument/2006/relationships" xmlns:m="http://schemas.openxmlformats.org/officeDocument/2006/math" xmlns:v="urn:schemas-microsoft-com:vml" xmlns:wp14="http://schemas.microsoft.com/office/word/2010/wordprocessingDrawing" xmlns:wp="http://schemas.openxmlformats.org/drawingml/2006/wordprocessingDrawing" xmlns:w10="urn:schemas-microsoft-com:office:word" xmlns:w="http://schemas.openxmlformats.org/wordprocessingml/2006/main" xmlns:w14="http://schemas.microsoft.com/office/word/2010/wordml" xmlns:w15="http://schemas.microsoft.com/office/word/2012/wordml" xmlns:wpg="http://schemas.microsoft.com/office/word/2010/wordprocessingGroup" xmlns:wpi="http://schemas.microsoft.com/office/word/2010/wordprocessingInk" xmlns:wne="http://schemas.microsoft.com/office/word/2006/wordml" xmlns:wps="http://schemas.microsoft.com/office/word/2010/wordprocessingShape" mc:Ignorable="w14 w15 wp14">
+  <w:abstractNum w:abstractNumId="0">
     <w:nsid w:val="2B812C9E"/>
     <w:multiLevelType w:val="hybridMultilevel"/>
     <w:tmpl w:val="ECECD790"/>
@@ -1374,7 +2406,7 @@
 </file>
 
 <file path=word/styles.xml><?xml version="1.0" encoding="utf-8"?>
-<w:styles xmlns:mc="http://schemas.openxmlformats.org/markup-compatibility/2006" xmlns:r="http://schemas.openxmlformats.org/officeDocument/2006/relationships" xmlns:w="http://schemas.openxmlformats.org/wordprocessingml/2006/main" xmlns:w14="http://schemas.microsoft.com/office/word/2010/wordml" xmlns:w15="http://schemas.microsoft.com/office/word/2012/wordml" xmlns:w16se="http://schemas.microsoft.com/office/word/2015/wordml/symex" mc:Ignorable="w14 w15 w16se">
+<w:styles xmlns:mc="http://schemas.openxmlformats.org/markup-compatibility/2006" xmlns:r="http://schemas.openxmlformats.org/officeDocument/2006/relationships" xmlns:w="http://schemas.openxmlformats.org/wordprocessingml/2006/main" xmlns:w14="http://schemas.microsoft.com/office/word/2010/wordml" xmlns:w15="http://schemas.microsoft.com/office/word/2012/wordml" mc:Ignorable="w14 w15">
   <w:docDefaults>
     <w:rPrDefault>
       <w:rPr>
@@ -1390,7 +2422,7 @@
       </w:pPr>
     </w:pPrDefault>
   </w:docDefaults>
-  <w:latentStyles w:defLockedState="0" w:defUIPriority="99" w:defSemiHidden="0" w:defUnhideWhenUsed="0" w:defQFormat="0" w:count="371">
+  <w:latentStyles w:defLockedState="0" w:defUIPriority="99" w:defSemiHidden="0" w:defUnhideWhenUsed="0" w:defQFormat="0" w:count="382">
     <w:lsdException w:name="Normal" w:uiPriority="0" w:qFormat="1"/>
     <w:lsdException w:name="heading 1" w:uiPriority="9" w:qFormat="1"/>
     <w:lsdException w:name="heading 2" w:semiHidden="1" w:uiPriority="9" w:unhideWhenUsed="1" w:qFormat="1"/>
@@ -1496,7 +2528,6 @@
     <w:lsdException w:name="HTML Sample" w:semiHidden="1" w:unhideWhenUsed="1"/>
     <w:lsdException w:name="HTML Typewriter" w:semiHidden="1" w:unhideWhenUsed="1"/>
     <w:lsdException w:name="HTML Variable" w:semiHidden="1" w:unhideWhenUsed="1"/>
-    <w:lsdException w:name="Normal Table" w:semiHidden="1" w:unhideWhenUsed="1"/>
     <w:lsdException w:name="annotation subject" w:semiHidden="1" w:unhideWhenUsed="1"/>
     <w:lsdException w:name="No List" w:semiHidden="1" w:unhideWhenUsed="1"/>
     <w:lsdException w:name="Outline List 1" w:semiHidden="1" w:unhideWhenUsed="1"/>
@@ -1542,11 +2573,9 @@
     <w:lsdException w:name="Table Subtle 1" w:semiHidden="1" w:unhideWhenUsed="1"/>
     <w:lsdException w:name="Table Subtle 2" w:semiHidden="1" w:unhideWhenUsed="1"/>
     <w:lsdException w:name="Table Web 1" w:semiHidden="1" w:unhideWhenUsed="1"/>
-    <w:lsdException w:name="Table Web 2" w:semiHidden="1" w:unhideWhenUsed="1"/>
     <w:lsdException w:name="Table Web 3" w:semiHidden="1" w:unhideWhenUsed="1"/>
     <w:lsdException w:name="Balloon Text" w:semiHidden="1" w:unhideWhenUsed="1"/>
     <w:lsdException w:name="Table Grid" w:uiPriority="39"/>
-    <w:lsdException w:name="Table Theme" w:semiHidden="1" w:unhideWhenUsed="1"/>
     <w:lsdException w:name="Placeholder Text" w:semiHidden="1"/>
     <w:lsdException w:name="No Spacing" w:uiPriority="1" w:qFormat="1"/>
     <w:lsdException w:name="Light Shading" w:uiPriority="60"/>
@@ -1762,18 +2791,20 @@
     <w:lsdException w:name="List Table 5 Dark Accent 6" w:uiPriority="50"/>
     <w:lsdException w:name="List Table 6 Colorful Accent 6" w:uiPriority="51"/>
     <w:lsdException w:name="List Table 7 Colorful Accent 6" w:uiPriority="52"/>
+    <w:lsdException w:name="Mention" w:semiHidden="1" w:unhideWhenUsed="1"/>
+    <w:lsdException w:name="Smart Hyperlink" w:semiHidden="1" w:unhideWhenUsed="1"/>
   </w:latentStyles>
-  <w:style w:type="paragraph" w:default="1" w:styleId="a">
+  <w:style w:type="paragraph" w:default="1" w:styleId="Normal">
     <w:name w:val="Normal"/>
     <w:qFormat/>
   </w:style>
-  <w:style w:type="character" w:default="1" w:styleId="a0">
+  <w:style w:type="character" w:default="1" w:styleId="DefaultParagraphFont">
     <w:name w:val="Default Paragraph Font"/>
     <w:uiPriority w:val="1"/>
     <w:semiHidden/>
     <w:unhideWhenUsed/>
   </w:style>
-  <w:style w:type="table" w:default="1" w:styleId="a1">
+  <w:style w:type="table" w:default="1" w:styleId="TableNormal">
     <w:name w:val="Normal Table"/>
     <w:uiPriority w:val="99"/>
     <w:semiHidden/>
@@ -1788,15 +2819,15 @@
       </w:tblCellMar>
     </w:tblPr>
   </w:style>
-  <w:style w:type="numbering" w:default="1" w:styleId="a2">
+  <w:style w:type="numbering" w:default="1" w:styleId="NoList">
     <w:name w:val="No List"/>
     <w:uiPriority w:val="99"/>
     <w:semiHidden/>
     <w:unhideWhenUsed/>
   </w:style>
-  <w:style w:type="paragraph" w:styleId="a3">
+  <w:style w:type="paragraph" w:styleId="ListParagraph">
     <w:name w:val="List Paragraph"/>
-    <w:basedOn w:val="a"/>
+    <w:basedOn w:val="Normal"/>
     <w:uiPriority w:val="34"/>
     <w:qFormat/>
     <w:rsid w:val="00DF5D13"/>
@@ -1809,10 +2840,10 @@
       <w:lang w:val="en-GB" w:eastAsia="ja-JP"/>
     </w:rPr>
   </w:style>
-  <w:style w:type="paragraph" w:styleId="a4">
+  <w:style w:type="paragraph" w:styleId="Header">
     <w:name w:val="header"/>
-    <w:basedOn w:val="a"/>
-    <w:link w:val="Char"/>
+    <w:basedOn w:val="Normal"/>
+    <w:link w:val="HeaderChar"/>
     <w:uiPriority w:val="99"/>
     <w:unhideWhenUsed/>
     <w:rsid w:val="00DF178E"/>
@@ -1824,17 +2855,17 @@
       <w:spacing w:after="0" w:line="240" w:lineRule="auto"/>
     </w:pPr>
   </w:style>
-  <w:style w:type="character" w:customStyle="1" w:styleId="Char">
-    <w:name w:val="머리글 Char"/>
-    <w:basedOn w:val="a0"/>
-    <w:link w:val="a4"/>
+  <w:style w:type="character" w:customStyle="1" w:styleId="HeaderChar">
+    <w:name w:val="Header Char"/>
+    <w:basedOn w:val="DefaultParagraphFont"/>
+    <w:link w:val="Header"/>
     <w:uiPriority w:val="99"/>
     <w:rsid w:val="00DF178E"/>
   </w:style>
-  <w:style w:type="paragraph" w:styleId="a5">
+  <w:style w:type="paragraph" w:styleId="Footer">
     <w:name w:val="footer"/>
-    <w:basedOn w:val="a"/>
-    <w:link w:val="Char0"/>
+    <w:basedOn w:val="Normal"/>
+    <w:link w:val="FooterChar"/>
     <w:uiPriority w:val="99"/>
     <w:unhideWhenUsed/>
     <w:rsid w:val="00DF178E"/>
@@ -1846,10 +2877,10 @@
       <w:spacing w:after="0" w:line="240" w:lineRule="auto"/>
     </w:pPr>
   </w:style>
-  <w:style w:type="character" w:customStyle="1" w:styleId="Char0">
-    <w:name w:val="바닥글 Char"/>
-    <w:basedOn w:val="a0"/>
-    <w:link w:val="a5"/>
+  <w:style w:type="character" w:customStyle="1" w:styleId="FooterChar">
+    <w:name w:val="Footer Char"/>
+    <w:basedOn w:val="DefaultParagraphFont"/>
+    <w:link w:val="Footer"/>
     <w:uiPriority w:val="99"/>
     <w:rsid w:val="00DF178E"/>
   </w:style>
@@ -2122,7 +3153,7 @@
 </file>
 
 <file path=customXml/itemProps1.xml><?xml version="1.0" encoding="utf-8"?>
-<ds:datastoreItem xmlns:ds="http://schemas.openxmlformats.org/officeDocument/2006/customXml" ds:itemID="{680E364A-8735-4FB5-AF79-A52745BB998B}">
+<ds:datastoreItem xmlns:ds="http://schemas.openxmlformats.org/officeDocument/2006/customXml" ds:itemID="{ADF8ABC3-A572-5F48-B9B1-6BF6967F6C37}">
   <ds:schemaRefs>
     <ds:schemaRef ds:uri="http://schemas.openxmlformats.org/officeDocument/2006/bibliography"/>
   </ds:schemaRefs>

</xml_diff>

<commit_message>
Updated documentation for business folder
</commit_message>
<xml_diff>
--- a/documentation/project_architecture_documentation.docx
+++ b/documentation/project_architecture_documentation.docx
@@ -496,13 +496,6 @@
           <w:rFonts w:cstheme="minorHAnsi"/>
         </w:rPr>
       </w:pPr>
-    </w:p>
-    <w:p>
-      <w:pPr>
-        <w:rPr>
-          <w:rFonts w:cstheme="minorHAnsi"/>
-        </w:rPr>
-      </w:pPr>
       <w:r>
         <w:rPr>
           <w:rFonts w:cstheme="minorHAnsi"/>
@@ -736,7 +729,143 @@
         <w:rPr>
           <w:rFonts w:cstheme="minorHAnsi"/>
         </w:rPr>
-        <w:t xml:space="preserve"> folder, you have all the business logic of the application. You will notice that files have different names.</w:t>
+        <w:t xml:space="preserve"> folder, you have all the business logic of the application. You will notice that</w:t>
+      </w:r>
+      <w:r>
+        <w:rPr>
+          <w:rFonts w:cstheme="minorHAnsi"/>
+        </w:rPr>
+        <w:t xml:space="preserve"> its separ</w:t>
+      </w:r>
+      <w:r>
+        <w:rPr>
+          <w:rFonts w:cstheme="minorHAnsi"/>
+        </w:rPr>
+        <w:t>a</w:t>
+      </w:r>
+      <w:r>
+        <w:rPr>
+          <w:rFonts w:cstheme="minorHAnsi"/>
+        </w:rPr>
+        <w:t>ted into serv</w:t>
+      </w:r>
+      <w:bookmarkStart w:id="0" w:name="_GoBack"/>
+      <w:bookmarkEnd w:id="0"/>
+      <w:r>
+        <w:rPr>
+          <w:rFonts w:cstheme="minorHAnsi"/>
+        </w:rPr>
+        <w:t>ices and components.</w:t>
+      </w:r>
+    </w:p>
+    <w:p>
+      <w:pPr>
+        <w:rPr>
+          <w:rFonts w:cstheme="minorHAnsi"/>
+        </w:rPr>
+      </w:pPr>
+      <w:r>
+        <w:rPr>
+          <w:rFonts w:cstheme="minorHAnsi"/>
+          <w:b/>
+          <w:u w:val="single"/>
+        </w:rPr>
+        <w:t>Persistence</w:t>
+      </w:r>
+      <w:r>
+        <w:rPr>
+          <w:rFonts w:cstheme="minorHAnsi"/>
+          <w:b/>
+        </w:rPr>
+        <w:t xml:space="preserve"> (</w:t>
+      </w:r>
+      <w:r>
+        <w:rPr>
+          <w:rFonts w:cstheme="minorHAnsi"/>
+          <w:b/>
+        </w:rPr>
+        <w:t>Database</w:t>
+      </w:r>
+      <w:r>
+        <w:rPr>
+          <w:rFonts w:cstheme="minorHAnsi"/>
+          <w:b/>
+        </w:rPr>
+        <w:t>)</w:t>
+      </w:r>
+      <w:r>
+        <w:rPr>
+          <w:rFonts w:cstheme="minorHAnsi"/>
+        </w:rPr>
+        <w:t xml:space="preserve">: Found under </w:t>
+      </w:r>
+      <w:proofErr w:type="spellStart"/>
+      <w:r>
+        <w:rPr>
+          <w:rFonts w:cstheme="minorHAnsi"/>
+        </w:rPr>
+        <w:t>umbuy</w:t>
+      </w:r>
+      <w:proofErr w:type="spellEnd"/>
+      <w:r>
+        <w:rPr>
+          <w:rFonts w:cstheme="minorHAnsi"/>
+        </w:rPr>
+        <w:t>/project/</w:t>
+      </w:r>
+      <w:proofErr w:type="spellStart"/>
+      <w:r>
+        <w:rPr>
+          <w:rFonts w:cstheme="minorHAnsi"/>
+        </w:rPr>
+        <w:t>umbuy</w:t>
+      </w:r>
+      <w:proofErr w:type="spellEnd"/>
+      <w:r>
+        <w:rPr>
+          <w:rFonts w:cstheme="minorHAnsi"/>
+        </w:rPr>
+        <w:t>/web/</w:t>
+      </w:r>
+      <w:proofErr w:type="spellStart"/>
+      <w:r>
+        <w:rPr>
+          <w:rFonts w:cstheme="minorHAnsi"/>
+        </w:rPr>
+        <w:t>src</w:t>
+      </w:r>
+      <w:proofErr w:type="spellEnd"/>
+      <w:r>
+        <w:rPr>
+          <w:rFonts w:cstheme="minorHAnsi"/>
+        </w:rPr>
+        <w:t>/app/persistence</w:t>
+      </w:r>
+    </w:p>
+    <w:p>
+      <w:pPr>
+        <w:rPr>
+          <w:rFonts w:cstheme="minorHAnsi"/>
+        </w:rPr>
+      </w:pPr>
+      <w:r>
+        <w:rPr>
+          <w:rFonts w:cstheme="minorHAnsi"/>
+        </w:rPr>
+        <w:t xml:space="preserve">Inside the </w:t>
+      </w:r>
+      <w:r>
+        <w:rPr>
+          <w:rFonts w:cstheme="minorHAnsi"/>
+          <w:i/>
+        </w:rPr>
+        <w:t>persistence</w:t>
+      </w:r>
+      <w:r>
+        <w:rPr>
+          <w:rFonts w:cstheme="minorHAnsi"/>
+        </w:rPr>
+        <w:t xml:space="preserve"> folder, you have a</w:t>
       </w:r>
       <w:r>
         <w:rPr>
@@ -747,8 +876,358 @@
       <w:r>
         <w:rPr>
           <w:rFonts w:cstheme="minorHAnsi"/>
-        </w:rPr>
-        <w:t xml:space="preserve">Finally, the files that have component in their name, is business logic and has a html and </w:t>
+          <w:i/>
+        </w:rPr>
+        <w:t>localhost.js</w:t>
+      </w:r>
+      <w:r>
+        <w:rPr>
+          <w:rFonts w:cstheme="minorHAnsi"/>
+        </w:rPr>
+        <w:t xml:space="preserve"> file used to start the local database and the </w:t>
+      </w:r>
+      <w:proofErr w:type="spellStart"/>
+      <w:r>
+        <w:rPr>
+          <w:rFonts w:cstheme="minorHAnsi"/>
+          <w:i/>
+        </w:rPr>
+        <w:t>database.mwb</w:t>
+      </w:r>
+      <w:proofErr w:type="spellEnd"/>
+      <w:r>
+        <w:rPr>
+          <w:rFonts w:cstheme="minorHAnsi"/>
+        </w:rPr>
+        <w:t xml:space="preserve"> which contains all the tables and their schemas. </w:t>
+      </w:r>
+    </w:p>
+    <w:p>
+      <w:pPr>
+        <w:rPr>
+          <w:rFonts w:cstheme="minorHAnsi"/>
+        </w:rPr>
+      </w:pPr>
+      <w:r>
+        <w:rPr>
+          <w:rFonts w:cstheme="minorHAnsi"/>
+          <w:b/>
+          <w:u w:val="single"/>
+        </w:rPr>
+        <w:t>Shared</w:t>
+      </w:r>
+      <w:r>
+        <w:rPr>
+          <w:rFonts w:cstheme="minorHAnsi"/>
+        </w:rPr>
+        <w:t xml:space="preserve">: Found under </w:t>
+      </w:r>
+      <w:proofErr w:type="spellStart"/>
+      <w:r>
+        <w:rPr>
+          <w:rFonts w:cstheme="minorHAnsi"/>
+        </w:rPr>
+        <w:t>umbuy</w:t>
+      </w:r>
+      <w:proofErr w:type="spellEnd"/>
+      <w:r>
+        <w:rPr>
+          <w:rFonts w:cstheme="minorHAnsi"/>
+        </w:rPr>
+        <w:t>/project/</w:t>
+      </w:r>
+      <w:proofErr w:type="spellStart"/>
+      <w:r>
+        <w:rPr>
+          <w:rFonts w:cstheme="minorHAnsi"/>
+        </w:rPr>
+        <w:t>umbuy</w:t>
+      </w:r>
+      <w:proofErr w:type="spellEnd"/>
+      <w:r>
+        <w:rPr>
+          <w:rFonts w:cstheme="minorHAnsi"/>
+        </w:rPr>
+        <w:t>/web/</w:t>
+      </w:r>
+      <w:proofErr w:type="spellStart"/>
+      <w:r>
+        <w:rPr>
+          <w:rFonts w:cstheme="minorHAnsi"/>
+        </w:rPr>
+        <w:t>src</w:t>
+      </w:r>
+      <w:proofErr w:type="spellEnd"/>
+      <w:r>
+        <w:rPr>
+          <w:rFonts w:cstheme="minorHAnsi"/>
+        </w:rPr>
+        <w:t>/app/shared</w:t>
+      </w:r>
+    </w:p>
+    <w:p>
+      <w:pPr>
+        <w:rPr>
+          <w:rFonts w:cstheme="minorHAnsi"/>
+        </w:rPr>
+      </w:pPr>
+      <w:r>
+        <w:rPr>
+          <w:rFonts w:cstheme="minorHAnsi"/>
+        </w:rPr>
+        <w:t xml:space="preserve">Inside the </w:t>
+      </w:r>
+      <w:r>
+        <w:rPr>
+          <w:rFonts w:cstheme="minorHAnsi"/>
+          <w:i/>
+        </w:rPr>
+        <w:t>shared</w:t>
+      </w:r>
+      <w:r>
+        <w:rPr>
+          <w:rFonts w:cstheme="minorHAnsi"/>
+        </w:rPr>
+        <w:t xml:space="preserve"> folder, all</w:t>
+      </w:r>
+      <w:r>
+        <w:rPr>
+          <w:rFonts w:cstheme="minorHAnsi"/>
+        </w:rPr>
+        <w:t xml:space="preserve"> the </w:t>
+      </w:r>
+      <w:r>
+        <w:rPr>
+          <w:rFonts w:cstheme="minorHAnsi"/>
+        </w:rPr>
+        <w:t>files that didn’t quite fit under the presentation, business or persistence layer.</w:t>
+      </w:r>
+      <w:r>
+        <w:rPr>
+          <w:rFonts w:cstheme="minorHAnsi"/>
+        </w:rPr>
+        <w:t xml:space="preserve"> </w:t>
+      </w:r>
+      <w:r>
+        <w:rPr>
+          <w:rFonts w:cstheme="minorHAnsi"/>
+        </w:rPr>
+        <w:t xml:space="preserve">The </w:t>
+      </w:r>
+      <w:r>
+        <w:rPr>
+          <w:rFonts w:cstheme="minorHAnsi"/>
+          <w:i/>
+        </w:rPr>
+        <w:t>app-</w:t>
+      </w:r>
+      <w:proofErr w:type="spellStart"/>
+      <w:proofErr w:type="gramStart"/>
+      <w:r>
+        <w:rPr>
+          <w:rFonts w:cstheme="minorHAnsi"/>
+          <w:i/>
+        </w:rPr>
+        <w:t>routing.module</w:t>
+      </w:r>
+      <w:proofErr w:type="gramEnd"/>
+      <w:r>
+        <w:rPr>
+          <w:rFonts w:cstheme="minorHAnsi"/>
+          <w:i/>
+        </w:rPr>
+        <w:t>.ts</w:t>
+      </w:r>
+      <w:proofErr w:type="spellEnd"/>
+      <w:r>
+        <w:rPr>
+          <w:rFonts w:cstheme="minorHAnsi"/>
+        </w:rPr>
+        <w:t xml:space="preserve"> deals with all the different possible routes in our angular app. The </w:t>
+      </w:r>
+      <w:proofErr w:type="spellStart"/>
+      <w:proofErr w:type="gramStart"/>
+      <w:r>
+        <w:rPr>
+          <w:rFonts w:cstheme="minorHAnsi"/>
+          <w:i/>
+        </w:rPr>
+        <w:t>app.module</w:t>
+      </w:r>
+      <w:proofErr w:type="gramEnd"/>
+      <w:r>
+        <w:rPr>
+          <w:rFonts w:cstheme="minorHAnsi"/>
+          <w:i/>
+        </w:rPr>
+        <w:t>.ts</w:t>
+      </w:r>
+      <w:proofErr w:type="spellEnd"/>
+      <w:r>
+        <w:rPr>
+          <w:rFonts w:cstheme="minorHAnsi"/>
+        </w:rPr>
+        <w:t xml:space="preserve"> contains all the components we are using, the modules we are using and the providers or services we are using. </w:t>
+      </w:r>
+      <w:r>
+        <w:rPr>
+          <w:rFonts w:cstheme="minorHAnsi"/>
+        </w:rPr>
+        <w:t xml:space="preserve">As well the files in the </w:t>
+      </w:r>
+      <w:r>
+        <w:rPr>
+          <w:rFonts w:cstheme="minorHAnsi"/>
+          <w:i/>
+        </w:rPr>
+        <w:t xml:space="preserve">shared </w:t>
+      </w:r>
+      <w:r>
+        <w:rPr>
+          <w:rFonts w:cstheme="minorHAnsi"/>
+        </w:rPr>
+        <w:t xml:space="preserve">folder are files that are being shared in more than one file and made the most sense to be in this folder </w:t>
+      </w:r>
+      <w:r>
+        <w:rPr>
+          <w:rFonts w:cstheme="minorHAnsi"/>
+        </w:rPr>
+        <w:t>to</w:t>
+      </w:r>
+      <w:r>
+        <w:rPr>
+          <w:rFonts w:cstheme="minorHAnsi"/>
+        </w:rPr>
+        <w:t xml:space="preserve"> avoid confusion. </w:t>
+      </w:r>
+    </w:p>
+    <w:p>
+      <w:pPr>
+        <w:rPr>
+          <w:rFonts w:cstheme="minorHAnsi"/>
+        </w:rPr>
+      </w:pPr>
+      <w:r>
+        <w:rPr>
+          <w:rFonts w:cstheme="minorHAnsi"/>
+          <w:b/>
+          <w:u w:val="single"/>
+        </w:rPr>
+        <w:t>Data Model</w:t>
+      </w:r>
+      <w:r>
+        <w:rPr>
+          <w:rFonts w:cstheme="minorHAnsi"/>
+        </w:rPr>
+        <w:t xml:space="preserve">: Found under </w:t>
+      </w:r>
+      <w:proofErr w:type="spellStart"/>
+      <w:r>
+        <w:rPr>
+          <w:rFonts w:cstheme="minorHAnsi"/>
+        </w:rPr>
+        <w:t>umbuy</w:t>
+      </w:r>
+      <w:proofErr w:type="spellEnd"/>
+      <w:r>
+        <w:rPr>
+          <w:rFonts w:cstheme="minorHAnsi"/>
+        </w:rPr>
+        <w:t>/project/</w:t>
+      </w:r>
+      <w:proofErr w:type="spellStart"/>
+      <w:r>
+        <w:rPr>
+          <w:rFonts w:cstheme="minorHAnsi"/>
+        </w:rPr>
+        <w:t>umbuy</w:t>
+      </w:r>
+      <w:proofErr w:type="spellEnd"/>
+      <w:r>
+        <w:rPr>
+          <w:rFonts w:cstheme="minorHAnsi"/>
+        </w:rPr>
+        <w:t>/web/</w:t>
+      </w:r>
+      <w:proofErr w:type="spellStart"/>
+      <w:r>
+        <w:rPr>
+          <w:rFonts w:cstheme="minorHAnsi"/>
+        </w:rPr>
+        <w:t>src</w:t>
+      </w:r>
+      <w:proofErr w:type="spellEnd"/>
+      <w:r>
+        <w:rPr>
+          <w:rFonts w:cstheme="minorHAnsi"/>
+        </w:rPr>
+        <w:t>/app/</w:t>
+      </w:r>
+      <w:proofErr w:type="spellStart"/>
+      <w:r>
+        <w:rPr>
+          <w:rFonts w:cstheme="minorHAnsi"/>
+        </w:rPr>
+        <w:t>data_model</w:t>
+      </w:r>
+      <w:proofErr w:type="spellEnd"/>
+    </w:p>
+    <w:p>
+      <w:pPr>
+        <w:rPr>
+          <w:rFonts w:cstheme="minorHAnsi"/>
+        </w:rPr>
+      </w:pPr>
+      <w:r>
+        <w:rPr>
+          <w:rFonts w:cstheme="minorHAnsi"/>
+        </w:rPr>
+        <w:t>This includes the data models of our app.</w:t>
+      </w:r>
+    </w:p>
+    <w:p>
+      <w:pPr>
+        <w:rPr>
+          <w:rFonts w:cstheme="minorHAnsi"/>
+        </w:rPr>
+      </w:pPr>
+    </w:p>
+    <w:p>
+      <w:pPr>
+        <w:rPr>
+          <w:rFonts w:cstheme="minorHAnsi"/>
+          <w:b/>
+          <w:u w:val="single"/>
+        </w:rPr>
+      </w:pPr>
+      <w:r>
+        <w:rPr>
+          <w:rFonts w:cstheme="minorHAnsi"/>
+          <w:b/>
+          <w:u w:val="single"/>
+        </w:rPr>
+        <w:t xml:space="preserve">Overall </w:t>
+      </w:r>
+      <w:r>
+        <w:rPr>
+          <w:rFonts w:cstheme="minorHAnsi"/>
+          <w:b/>
+          <w:u w:val="single"/>
+        </w:rPr>
+        <w:t>Explanation of the directory structure</w:t>
+      </w:r>
+    </w:p>
+    <w:p>
+      <w:pPr>
+        <w:rPr>
+          <w:rFonts w:cstheme="minorHAnsi"/>
+        </w:rPr>
+      </w:pPr>
+      <w:r>
+        <w:rPr>
+          <w:rFonts w:cstheme="minorHAnsi"/>
+        </w:rPr>
+        <w:t xml:space="preserve">Our app is a 3-tier architecture. It consists of a presentation layer that consists of all the html and </w:t>
       </w:r>
       <w:proofErr w:type="spellStart"/>
       <w:r>
@@ -762,609 +1241,110 @@
         <w:rPr>
           <w:rFonts w:cstheme="minorHAnsi"/>
         </w:rPr>
-        <w:t xml:space="preserve"> file for it under the </w:t>
+        <w:t xml:space="preserve"> files, a business logic layer which consists of all the logic in the app in form of .</w:t>
+      </w:r>
+      <w:proofErr w:type="spellStart"/>
+      <w:r>
+        <w:rPr>
+          <w:rFonts w:cstheme="minorHAnsi"/>
+        </w:rPr>
+        <w:t>ts</w:t>
+      </w:r>
+      <w:proofErr w:type="spellEnd"/>
+      <w:r>
+        <w:rPr>
+          <w:rFonts w:cstheme="minorHAnsi"/>
+        </w:rPr>
+        <w:t xml:space="preserve"> files and persistence layer that communicates with the database.</w:t>
+      </w:r>
+    </w:p>
+    <w:p>
+      <w:pPr>
+        <w:rPr>
+          <w:rFonts w:cstheme="minorHAnsi"/>
+        </w:rPr>
+      </w:pPr>
+      <w:r>
+        <w:rPr>
+          <w:rFonts w:cstheme="minorHAnsi"/>
+        </w:rPr>
+        <w:t xml:space="preserve">A typical page will consist of a html, </w:t>
+      </w:r>
+      <w:proofErr w:type="spellStart"/>
+      <w:r>
+        <w:rPr>
+          <w:rFonts w:cstheme="minorHAnsi"/>
+        </w:rPr>
+        <w:t>css</w:t>
+      </w:r>
+      <w:proofErr w:type="spellEnd"/>
+      <w:r>
+        <w:rPr>
+          <w:rFonts w:cstheme="minorHAnsi"/>
+        </w:rPr>
+        <w:t xml:space="preserve"> and business logic layer file with the word </w:t>
       </w:r>
       <w:r>
         <w:rPr>
           <w:rFonts w:cstheme="minorHAnsi"/>
           <w:i/>
         </w:rPr>
-        <w:t>presentation</w:t>
-      </w:r>
-      <w:r>
-        <w:rPr>
-          <w:rFonts w:cstheme="minorHAnsi"/>
-        </w:rPr>
-        <w:t xml:space="preserve"> folder.</w:t>
-      </w:r>
-    </w:p>
-    <w:p>
-      <w:pPr>
-        <w:rPr>
-          <w:rFonts w:cstheme="minorHAnsi"/>
-        </w:rPr>
-      </w:pPr>
-      <w:r>
-        <w:rPr>
-          <w:rFonts w:cstheme="minorHAnsi"/>
-          <w:b/>
-          <w:u w:val="single"/>
-        </w:rPr>
-        <w:t>Persistence</w:t>
-      </w:r>
-      <w:r>
-        <w:rPr>
-          <w:rFonts w:cstheme="minorHAnsi"/>
-          <w:b/>
-        </w:rPr>
-        <w:t xml:space="preserve"> (</w:t>
-      </w:r>
-      <w:r>
-        <w:rPr>
-          <w:rFonts w:cstheme="minorHAnsi"/>
-          <w:b/>
-        </w:rPr>
-        <w:t>Database</w:t>
-      </w:r>
-      <w:r>
-        <w:rPr>
-          <w:rFonts w:cstheme="minorHAnsi"/>
-          <w:b/>
-        </w:rPr>
-        <w:t>)</w:t>
-      </w:r>
-      <w:r>
-        <w:rPr>
-          <w:rFonts w:cstheme="minorHAnsi"/>
-        </w:rPr>
-        <w:t xml:space="preserve">: Found under </w:t>
-      </w:r>
-      <w:proofErr w:type="spellStart"/>
-      <w:r>
-        <w:rPr>
-          <w:rFonts w:cstheme="minorHAnsi"/>
-        </w:rPr>
-        <w:t>umbuy</w:t>
-      </w:r>
-      <w:proofErr w:type="spellEnd"/>
-      <w:r>
-        <w:rPr>
-          <w:rFonts w:cstheme="minorHAnsi"/>
-        </w:rPr>
-        <w:t>/project/</w:t>
-      </w:r>
-      <w:proofErr w:type="spellStart"/>
-      <w:r>
-        <w:rPr>
-          <w:rFonts w:cstheme="minorHAnsi"/>
-        </w:rPr>
-        <w:t>umbuy</w:t>
-      </w:r>
-      <w:proofErr w:type="spellEnd"/>
-      <w:r>
-        <w:rPr>
-          <w:rFonts w:cstheme="minorHAnsi"/>
-        </w:rPr>
-        <w:t>/web/</w:t>
-      </w:r>
-      <w:proofErr w:type="spellStart"/>
-      <w:r>
-        <w:rPr>
-          <w:rFonts w:cstheme="minorHAnsi"/>
-        </w:rPr>
-        <w:t>src</w:t>
-      </w:r>
-      <w:proofErr w:type="spellEnd"/>
-      <w:r>
-        <w:rPr>
-          <w:rFonts w:cstheme="minorHAnsi"/>
-        </w:rPr>
-        <w:t>/app/persistence</w:t>
-      </w:r>
-    </w:p>
-    <w:p>
-      <w:pPr>
-        <w:rPr>
-          <w:rFonts w:cstheme="minorHAnsi"/>
-        </w:rPr>
-      </w:pPr>
-      <w:r>
-        <w:rPr>
-          <w:rFonts w:cstheme="minorHAnsi"/>
-        </w:rPr>
-        <w:t xml:space="preserve">Inside the </w:t>
-      </w:r>
-      <w:r>
-        <w:rPr>
-          <w:rFonts w:cstheme="minorHAnsi"/>
-          <w:i/>
-        </w:rPr>
-        <w:t>persistence</w:t>
-      </w:r>
-      <w:r>
-        <w:rPr>
-          <w:rFonts w:cstheme="minorHAnsi"/>
-        </w:rPr>
-        <w:t xml:space="preserve"> folder, you have a</w:t>
-      </w:r>
-      <w:r>
-        <w:rPr>
-          <w:rFonts w:cstheme="minorHAnsi"/>
-        </w:rPr>
-        <w:t xml:space="preserve"> </w:t>
-      </w:r>
-      <w:r>
-        <w:rPr>
-          <w:rFonts w:cstheme="minorHAnsi"/>
-          <w:i/>
-        </w:rPr>
-        <w:t>localhost.js</w:t>
-      </w:r>
-      <w:r>
-        <w:rPr>
-          <w:rFonts w:cstheme="minorHAnsi"/>
-        </w:rPr>
-        <w:t xml:space="preserve"> file used to start the local database and the </w:t>
-      </w:r>
-      <w:proofErr w:type="spellStart"/>
-      <w:r>
-        <w:rPr>
-          <w:rFonts w:cstheme="minorHAnsi"/>
-          <w:i/>
-        </w:rPr>
-        <w:t>database.mwb</w:t>
-      </w:r>
-      <w:proofErr w:type="spellEnd"/>
-      <w:r>
-        <w:rPr>
-          <w:rFonts w:cstheme="minorHAnsi"/>
-        </w:rPr>
-        <w:t xml:space="preserve"> which contains all the tables and their schemas. </w:t>
-      </w:r>
-    </w:p>
-    <w:p>
-      <w:pPr>
-        <w:rPr>
-          <w:rFonts w:cstheme="minorHAnsi"/>
-        </w:rPr>
-      </w:pPr>
-      <w:r>
-        <w:rPr>
-          <w:rFonts w:cstheme="minorHAnsi"/>
-          <w:b/>
-          <w:u w:val="single"/>
-        </w:rPr>
-        <w:t>Shared</w:t>
-      </w:r>
-      <w:r>
-        <w:rPr>
-          <w:rFonts w:cstheme="minorHAnsi"/>
-        </w:rPr>
-        <w:t xml:space="preserve">: Found under </w:t>
-      </w:r>
-      <w:proofErr w:type="spellStart"/>
-      <w:r>
-        <w:rPr>
-          <w:rFonts w:cstheme="minorHAnsi"/>
-        </w:rPr>
-        <w:t>umbuy</w:t>
-      </w:r>
-      <w:proofErr w:type="spellEnd"/>
-      <w:r>
-        <w:rPr>
-          <w:rFonts w:cstheme="minorHAnsi"/>
-        </w:rPr>
-        <w:t>/project/</w:t>
-      </w:r>
-      <w:proofErr w:type="spellStart"/>
-      <w:r>
-        <w:rPr>
-          <w:rFonts w:cstheme="minorHAnsi"/>
-        </w:rPr>
-        <w:t>umbuy</w:t>
-      </w:r>
-      <w:proofErr w:type="spellEnd"/>
-      <w:r>
-        <w:rPr>
-          <w:rFonts w:cstheme="minorHAnsi"/>
-        </w:rPr>
-        <w:t>/web/</w:t>
-      </w:r>
-      <w:proofErr w:type="spellStart"/>
-      <w:r>
-        <w:rPr>
-          <w:rFonts w:cstheme="minorHAnsi"/>
-        </w:rPr>
-        <w:t>src</w:t>
-      </w:r>
-      <w:proofErr w:type="spellEnd"/>
-      <w:r>
-        <w:rPr>
-          <w:rFonts w:cstheme="minorHAnsi"/>
-        </w:rPr>
-        <w:t>/app/shared</w:t>
-      </w:r>
-    </w:p>
-    <w:p>
-      <w:pPr>
-        <w:rPr>
-          <w:rFonts w:cstheme="minorHAnsi"/>
-        </w:rPr>
-      </w:pPr>
-      <w:r>
-        <w:rPr>
-          <w:rFonts w:cstheme="minorHAnsi"/>
-        </w:rPr>
-        <w:t xml:space="preserve">Inside the </w:t>
-      </w:r>
-      <w:r>
-        <w:rPr>
-          <w:rFonts w:cstheme="minorHAnsi"/>
-          <w:i/>
-        </w:rPr>
-        <w:t>shared</w:t>
-      </w:r>
-      <w:r>
-        <w:rPr>
-          <w:rFonts w:cstheme="minorHAnsi"/>
-        </w:rPr>
-        <w:t xml:space="preserve"> folder, all</w:t>
-      </w:r>
-      <w:r>
-        <w:rPr>
-          <w:rFonts w:cstheme="minorHAnsi"/>
-        </w:rPr>
-        <w:t xml:space="preserve"> the </w:t>
-      </w:r>
-      <w:r>
-        <w:rPr>
-          <w:rFonts w:cstheme="minorHAnsi"/>
-        </w:rPr>
-        <w:t>files that didn’t quite fit under the presentation, business or persistence layer.</w:t>
-      </w:r>
-      <w:r>
-        <w:rPr>
-          <w:rFonts w:cstheme="minorHAnsi"/>
-        </w:rPr>
-        <w:t xml:space="preserve"> </w:t>
-      </w:r>
-      <w:r>
-        <w:rPr>
-          <w:rFonts w:cstheme="minorHAnsi"/>
-        </w:rPr>
-        <w:t xml:space="preserve">The </w:t>
-      </w:r>
-      <w:r>
-        <w:rPr>
-          <w:rFonts w:cstheme="minorHAnsi"/>
-          <w:i/>
-        </w:rPr>
-        <w:t>app-</w:t>
-      </w:r>
-      <w:proofErr w:type="spellStart"/>
+        <w:t>component</w:t>
+      </w:r>
+      <w:r>
+        <w:rPr>
+          <w:rFonts w:cstheme="minorHAnsi"/>
+        </w:rPr>
+        <w:t xml:space="preserve"> in it. The business logic layer file knows which html and </w:t>
+      </w:r>
+      <w:proofErr w:type="spellStart"/>
+      <w:r>
+        <w:rPr>
+          <w:rFonts w:cstheme="minorHAnsi"/>
+        </w:rPr>
+        <w:t>css</w:t>
+      </w:r>
+      <w:proofErr w:type="spellEnd"/>
+      <w:r>
+        <w:rPr>
+          <w:rFonts w:cstheme="minorHAnsi"/>
+        </w:rPr>
+        <w:t xml:space="preserve"> file belongs to it. That way we can have 2-way data binding. In other words, we can take data from the business logic file and show it in the html file using </w:t>
+      </w:r>
       <w:proofErr w:type="gramStart"/>
       <w:r>
         <w:rPr>
           <w:rFonts w:cstheme="minorHAnsi"/>
-          <w:i/>
-        </w:rPr>
-        <w:t>routing.module</w:t>
+        </w:rPr>
+        <w:t>{{ }</w:t>
       </w:r>
       <w:proofErr w:type="gramEnd"/>
       <w:r>
         <w:rPr>
           <w:rFonts w:cstheme="minorHAnsi"/>
-          <w:i/>
-        </w:rPr>
-        <w:t>.ts</w:t>
-      </w:r>
-      <w:proofErr w:type="spellEnd"/>
-      <w:r>
-        <w:rPr>
-          <w:rFonts w:cstheme="minorHAnsi"/>
-        </w:rPr>
-        <w:t xml:space="preserve"> deals with all the different possible routes in our angular app. The </w:t>
-      </w:r>
-      <w:proofErr w:type="spellStart"/>
-      <w:proofErr w:type="gramStart"/>
-      <w:r>
-        <w:rPr>
-          <w:rFonts w:cstheme="minorHAnsi"/>
-          <w:i/>
-        </w:rPr>
-        <w:t>app.module</w:t>
-      </w:r>
-      <w:proofErr w:type="gramEnd"/>
-      <w:r>
-        <w:rPr>
-          <w:rFonts w:cstheme="minorHAnsi"/>
-          <w:i/>
-        </w:rPr>
-        <w:t>.ts</w:t>
-      </w:r>
-      <w:proofErr w:type="spellEnd"/>
-      <w:r>
-        <w:rPr>
-          <w:rFonts w:cstheme="minorHAnsi"/>
-        </w:rPr>
-        <w:t xml:space="preserve"> contains all the components we are using, the modules we are using and the providers or services we are using. </w:t>
-      </w:r>
-      <w:r>
-        <w:rPr>
-          <w:rFonts w:cstheme="minorHAnsi"/>
-        </w:rPr>
-        <w:t xml:space="preserve">As well the files in the </w:t>
-      </w:r>
-      <w:r>
-        <w:rPr>
-          <w:rFonts w:cstheme="minorHAnsi"/>
-          <w:i/>
-        </w:rPr>
-        <w:t xml:space="preserve">shared </w:t>
-      </w:r>
-      <w:r>
-        <w:rPr>
-          <w:rFonts w:cstheme="minorHAnsi"/>
-        </w:rPr>
-        <w:t xml:space="preserve">folder are files that are being shared in more than one file and made the most sense to be in this folder </w:t>
-      </w:r>
-      <w:r>
-        <w:rPr>
-          <w:rFonts w:cstheme="minorHAnsi"/>
-        </w:rPr>
-        <w:t>to</w:t>
-      </w:r>
-      <w:r>
-        <w:rPr>
-          <w:rFonts w:cstheme="minorHAnsi"/>
-        </w:rPr>
-        <w:t xml:space="preserve"> avoid confusion. </w:t>
-      </w:r>
-    </w:p>
-    <w:p>
-      <w:pPr>
-        <w:rPr>
-          <w:rFonts w:cstheme="minorHAnsi"/>
-        </w:rPr>
-      </w:pPr>
-      <w:r>
-        <w:rPr>
-          <w:rFonts w:cstheme="minorHAnsi"/>
-          <w:b/>
-          <w:u w:val="single"/>
-        </w:rPr>
-        <w:t>Data Model</w:t>
-      </w:r>
-      <w:r>
-        <w:rPr>
-          <w:rFonts w:cstheme="minorHAnsi"/>
-        </w:rPr>
-        <w:t xml:space="preserve">: Found under </w:t>
-      </w:r>
-      <w:proofErr w:type="spellStart"/>
-      <w:r>
-        <w:rPr>
-          <w:rFonts w:cstheme="minorHAnsi"/>
-        </w:rPr>
-        <w:t>umbuy</w:t>
-      </w:r>
-      <w:proofErr w:type="spellEnd"/>
-      <w:r>
-        <w:rPr>
-          <w:rFonts w:cstheme="minorHAnsi"/>
-        </w:rPr>
-        <w:t>/project/</w:t>
-      </w:r>
-      <w:proofErr w:type="spellStart"/>
-      <w:r>
-        <w:rPr>
-          <w:rFonts w:cstheme="minorHAnsi"/>
-        </w:rPr>
-        <w:t>umbuy</w:t>
-      </w:r>
-      <w:proofErr w:type="spellEnd"/>
-      <w:r>
-        <w:rPr>
-          <w:rFonts w:cstheme="minorHAnsi"/>
-        </w:rPr>
-        <w:t>/web/</w:t>
-      </w:r>
-      <w:proofErr w:type="spellStart"/>
-      <w:r>
-        <w:rPr>
-          <w:rFonts w:cstheme="minorHAnsi"/>
-        </w:rPr>
-        <w:t>src</w:t>
-      </w:r>
-      <w:proofErr w:type="spellEnd"/>
-      <w:r>
-        <w:rPr>
-          <w:rFonts w:cstheme="minorHAnsi"/>
-        </w:rPr>
-        <w:t>/app/</w:t>
-      </w:r>
-      <w:proofErr w:type="spellStart"/>
-      <w:r>
-        <w:rPr>
-          <w:rFonts w:cstheme="minorHAnsi"/>
-        </w:rPr>
-        <w:t>data_model</w:t>
-      </w:r>
-      <w:proofErr w:type="spellEnd"/>
-    </w:p>
-    <w:p>
-      <w:pPr>
-        <w:rPr>
-          <w:rFonts w:cstheme="minorHAnsi"/>
-        </w:rPr>
-      </w:pPr>
-      <w:r>
-        <w:rPr>
-          <w:rFonts w:cstheme="minorHAnsi"/>
-        </w:rPr>
-        <w:t>This includes the data models of our app.</w:t>
-      </w:r>
-    </w:p>
-    <w:p>
-      <w:pPr>
-        <w:rPr>
-          <w:rFonts w:cstheme="minorHAnsi"/>
-        </w:rPr>
-      </w:pPr>
-    </w:p>
-    <w:p>
-      <w:pPr>
-        <w:rPr>
-          <w:rFonts w:cstheme="minorHAnsi"/>
-          <w:b/>
-          <w:u w:val="single"/>
-        </w:rPr>
-      </w:pPr>
-      <w:r>
-        <w:rPr>
-          <w:rFonts w:cstheme="minorHAnsi"/>
-          <w:b/>
-          <w:u w:val="single"/>
-        </w:rPr>
-        <w:t xml:space="preserve">Overall </w:t>
-      </w:r>
-      <w:r>
-        <w:rPr>
-          <w:rFonts w:cstheme="minorHAnsi"/>
-          <w:b/>
-          <w:u w:val="single"/>
-        </w:rPr>
-        <w:t>Explanation of the directory structure</w:t>
-      </w:r>
-    </w:p>
-    <w:p>
-      <w:pPr>
-        <w:rPr>
-          <w:rFonts w:cstheme="minorHAnsi"/>
-        </w:rPr>
-      </w:pPr>
-      <w:r>
-        <w:rPr>
-          <w:rFonts w:cstheme="minorHAnsi"/>
-        </w:rPr>
-        <w:t xml:space="preserve">Our app is a 3-tier architecture. It consists of a presentation layer that consists of all the html and </w:t>
-      </w:r>
-      <w:proofErr w:type="spellStart"/>
-      <w:r>
-        <w:rPr>
-          <w:rFonts w:cstheme="minorHAnsi"/>
-        </w:rPr>
-        <w:t>css</w:t>
-      </w:r>
-      <w:proofErr w:type="spellEnd"/>
-      <w:r>
-        <w:rPr>
-          <w:rFonts w:cstheme="minorHAnsi"/>
-        </w:rPr>
-        <w:t xml:space="preserve"> files, a business logic layer which consists of all the logic in the app in form of .</w:t>
-      </w:r>
-      <w:proofErr w:type="spellStart"/>
-      <w:r>
-        <w:rPr>
-          <w:rFonts w:cstheme="minorHAnsi"/>
-        </w:rPr>
-        <w:t>ts</w:t>
-      </w:r>
-      <w:proofErr w:type="spellEnd"/>
-      <w:r>
-        <w:rPr>
-          <w:rFonts w:cstheme="minorHAnsi"/>
-        </w:rPr>
-        <w:t xml:space="preserve"> files and persistence layer that communicates with the database.</w:t>
-      </w:r>
-    </w:p>
-    <w:p>
-      <w:pPr>
-        <w:rPr>
-          <w:rFonts w:cstheme="minorHAnsi"/>
-        </w:rPr>
-      </w:pPr>
-      <w:r>
-        <w:rPr>
-          <w:rFonts w:cstheme="minorHAnsi"/>
-        </w:rPr>
-        <w:t xml:space="preserve">A typical page will consist of a html, </w:t>
-      </w:r>
-      <w:proofErr w:type="spellStart"/>
-      <w:r>
-        <w:rPr>
-          <w:rFonts w:cstheme="minorHAnsi"/>
-        </w:rPr>
-        <w:t>css</w:t>
-      </w:r>
-      <w:proofErr w:type="spellEnd"/>
-      <w:r>
-        <w:rPr>
-          <w:rFonts w:cstheme="minorHAnsi"/>
-        </w:rPr>
-        <w:t xml:space="preserve"> and business logic layer file with the word </w:t>
-      </w:r>
-      <w:r>
-        <w:rPr>
-          <w:rFonts w:cstheme="minorHAnsi"/>
-          <w:i/>
-        </w:rPr>
-        <w:t>component</w:t>
-      </w:r>
-      <w:r>
-        <w:rPr>
-          <w:rFonts w:cstheme="minorHAnsi"/>
-        </w:rPr>
-        <w:t xml:space="preserve"> in it. The business logic layer file knows which html and </w:t>
-      </w:r>
-      <w:proofErr w:type="spellStart"/>
-      <w:r>
-        <w:rPr>
-          <w:rFonts w:cstheme="minorHAnsi"/>
-        </w:rPr>
-        <w:t>css</w:t>
-      </w:r>
-      <w:proofErr w:type="spellEnd"/>
-      <w:r>
-        <w:rPr>
-          <w:rFonts w:cstheme="minorHAnsi"/>
-        </w:rPr>
-        <w:t xml:space="preserve"> file belongs to it. That way we can have 2-way data binding. In other words, we can take data from the business logic file and show it in the html file using </w:t>
-      </w:r>
-      <w:proofErr w:type="gramStart"/>
-      <w:r>
-        <w:rPr>
-          <w:rFonts w:cstheme="minorHAnsi"/>
-        </w:rPr>
-        <w:t xml:space="preserve">{{ </w:t>
+        </w:rPr>
+        <w:t>} also called interpolation or we can send data to the business logic layer using [ (</w:t>
+      </w:r>
+      <w:proofErr w:type="spellStart"/>
+      <w:r>
+        <w:rPr>
+          <w:rFonts w:cstheme="minorHAnsi"/>
+        </w:rPr>
+        <w:t>ngModel</w:t>
+      </w:r>
+      <w:proofErr w:type="spellEnd"/>
+      <w:r>
+        <w:rPr>
+          <w:rFonts w:cstheme="minorHAnsi"/>
+        </w:rPr>
+        <w:t xml:space="preserve">) ] which can also be used to update the variable in the business logic layer and also show the changes in the </w:t>
       </w:r>
       <w:r>
         <w:rPr>
           <w:rFonts w:cstheme="minorHAnsi"/>
         </w:rPr>
         <w:lastRenderedPageBreak/>
-        <w:t>}</w:t>
-      </w:r>
-      <w:proofErr w:type="gramEnd"/>
-      <w:r>
-        <w:rPr>
-          <w:rFonts w:cstheme="minorHAnsi"/>
-        </w:rPr>
-        <w:t>} also called interpolation or we can send data to the business logic layer using [ (</w:t>
-      </w:r>
-      <w:proofErr w:type="spellStart"/>
-      <w:r>
-        <w:rPr>
-          <w:rFonts w:cstheme="minorHAnsi"/>
-        </w:rPr>
-        <w:t>ngModel</w:t>
-      </w:r>
-      <w:proofErr w:type="spellEnd"/>
-      <w:r>
-        <w:rPr>
-          <w:rFonts w:cstheme="minorHAnsi"/>
-        </w:rPr>
-        <w:t xml:space="preserve">) ] which can also be used to update the variable in the business logic layer and also show the changes in the presentation layer. As well, the business logic layer can do calls to the persistence layer which will do http requests to the </w:t>
+        <w:t xml:space="preserve">presentation layer. As well, the business logic layer can do calls to the persistence layer which will do http requests to the </w:t>
       </w:r>
       <w:proofErr w:type="spellStart"/>
       <w:r>
@@ -1666,12 +1646,7 @@
         <w:t xml:space="preserve">Found under </w:t>
       </w:r>
       <w:r>
-        <w:t>umbuy/</w:t>
-      </w:r>
-      <w:bookmarkStart w:id="0" w:name="_GoBack"/>
-      <w:bookmarkEnd w:id="0"/>
-      <w:r>
-        <w:t>project/umbuy/mobile/app/src/main/java/project/team6/umbuy/shared</w:t>
+        <w:t>umbuy/project/umbuy/mobile/app/src/main/java/project/team6/umbuy/shared</w:t>
       </w:r>
     </w:p>
     <w:p>
@@ -1782,7 +1757,7 @@
           <w:rPr>
             <w:noProof/>
           </w:rPr>
-          <w:t>2</w:t>
+          <w:t>3</w:t>
         </w:r>
         <w:r>
           <w:rPr>
@@ -2684,7 +2659,7 @@
 </file>
 
 <file path=customXml/itemProps1.xml><?xml version="1.0" encoding="utf-8"?>
-<ds:datastoreItem xmlns:ds="http://schemas.openxmlformats.org/officeDocument/2006/customXml" ds:itemID="{6293E591-0FE4-47D4-92D8-00B6A10296A1}">
+<ds:datastoreItem xmlns:ds="http://schemas.openxmlformats.org/officeDocument/2006/customXml" ds:itemID="{74847F5E-4162-4322-AE8C-9E9710E89D6E}">
   <ds:schemaRefs>
     <ds:schemaRef ds:uri="http://schemas.openxmlformats.org/officeDocument/2006/bibliography"/>
   </ds:schemaRefs>

</xml_diff>

<commit_message>
Added documentation for e2e web tests
</commit_message>
<xml_diff>
--- a/documentation/project_architecture_documentation.docx
+++ b/documentation/project_architecture_documentation.docx
@@ -1,6 +1,6 @@
 
 <file path=word/document.xml><?xml version="1.0" encoding="utf-8"?>
-<w:document xmlns:wpc="http://schemas.microsoft.com/office/word/2010/wordprocessingCanvas" xmlns:cx="http://schemas.microsoft.com/office/drawing/2014/chartex" xmlns:cx1="http://schemas.microsoft.com/office/drawing/2015/9/8/chartex" xmlns:mc="http://schemas.openxmlformats.org/markup-compatibility/2006" xmlns:o="urn:schemas-microsoft-com:office:office" xmlns:r="http://schemas.openxmlformats.org/officeDocument/2006/relationships" xmlns:m="http://schemas.openxmlformats.org/officeDocument/2006/math" xmlns:v="urn:schemas-microsoft-com:vml" xmlns:wp14="http://schemas.microsoft.com/office/word/2010/wordprocessingDrawing" xmlns:wp="http://schemas.openxmlformats.org/drawingml/2006/wordprocessingDrawing" xmlns:w10="urn:schemas-microsoft-com:office:word" xmlns:w="http://schemas.openxmlformats.org/wordprocessingml/2006/main" xmlns:w14="http://schemas.microsoft.com/office/word/2010/wordml" xmlns:w15="http://schemas.microsoft.com/office/word/2012/wordml" xmlns:w16se="http://schemas.microsoft.com/office/word/2015/wordml/symex" xmlns:wpg="http://schemas.microsoft.com/office/word/2010/wordprocessingGroup" xmlns:wpi="http://schemas.microsoft.com/office/word/2010/wordprocessingInk" xmlns:wne="http://schemas.microsoft.com/office/word/2006/wordml" xmlns:wps="http://schemas.microsoft.com/office/word/2010/wordprocessingShape" mc:Ignorable="w14 w15 w16se wp14">
+<w:document xmlns:wpc="http://schemas.microsoft.com/office/word/2010/wordprocessingCanvas" xmlns:cx="http://schemas.microsoft.com/office/drawing/2014/chartex" xmlns:cx1="http://schemas.microsoft.com/office/drawing/2015/9/8/chartex" xmlns:cx2="http://schemas.microsoft.com/office/drawing/2015/10/21/chartex" xmlns:cx3="http://schemas.microsoft.com/office/drawing/2016/5/9/chartex" xmlns:cx4="http://schemas.microsoft.com/office/drawing/2016/5/10/chartex" xmlns:cx5="http://schemas.microsoft.com/office/drawing/2016/5/11/chartex" xmlns:cx6="http://schemas.microsoft.com/office/drawing/2016/5/12/chartex" xmlns:cx7="http://schemas.microsoft.com/office/drawing/2016/5/13/chartex" xmlns:cx8="http://schemas.microsoft.com/office/drawing/2016/5/14/chartex" xmlns:mc="http://schemas.openxmlformats.org/markup-compatibility/2006" xmlns:aink="http://schemas.microsoft.com/office/drawing/2016/ink" xmlns:am3d="http://schemas.microsoft.com/office/drawing/2017/model3d" xmlns:o="urn:schemas-microsoft-com:office:office" xmlns:r="http://schemas.openxmlformats.org/officeDocument/2006/relationships" xmlns:m="http://schemas.openxmlformats.org/officeDocument/2006/math" xmlns:v="urn:schemas-microsoft-com:vml" xmlns:wp14="http://schemas.microsoft.com/office/word/2010/wordprocessingDrawing" xmlns:wp="http://schemas.openxmlformats.org/drawingml/2006/wordprocessingDrawing" xmlns:w10="urn:schemas-microsoft-com:office:word" xmlns:w="http://schemas.openxmlformats.org/wordprocessingml/2006/main" xmlns:w14="http://schemas.microsoft.com/office/word/2010/wordml" xmlns:w15="http://schemas.microsoft.com/office/word/2012/wordml" xmlns:w16cid="http://schemas.microsoft.com/office/word/2016/wordml/cid" xmlns:w16se="http://schemas.microsoft.com/office/word/2015/wordml/symex" xmlns:wpg="http://schemas.microsoft.com/office/word/2010/wordprocessingGroup" xmlns:wpi="http://schemas.microsoft.com/office/word/2010/wordprocessingInk" xmlns:wne="http://schemas.microsoft.com/office/word/2006/wordml" xmlns:wps="http://schemas.microsoft.com/office/word/2010/wordprocessingShape" mc:Ignorable="w14 w15 w16se w16cid wp14">
   <w:body>
     <w:p>
       <w:pPr>
@@ -117,7 +117,7 @@
     </w:p>
     <w:p>
       <w:pPr>
-        <w:pStyle w:val="a3"/>
+        <w:pStyle w:val="ListParagraph"/>
         <w:numPr>
           <w:ilvl w:val="0"/>
           <w:numId w:val="1"/>
@@ -136,7 +136,7 @@
     </w:p>
     <w:p>
       <w:pPr>
-        <w:pStyle w:val="a3"/>
+        <w:pStyle w:val="ListParagraph"/>
         <w:numPr>
           <w:ilvl w:val="1"/>
           <w:numId w:val="1"/>
@@ -169,7 +169,7 @@
     </w:p>
     <w:p>
       <w:pPr>
-        <w:pStyle w:val="a3"/>
+        <w:pStyle w:val="ListParagraph"/>
         <w:numPr>
           <w:ilvl w:val="2"/>
           <w:numId w:val="1"/>
@@ -195,7 +195,7 @@
     </w:p>
     <w:p>
       <w:pPr>
-        <w:pStyle w:val="a3"/>
+        <w:pStyle w:val="ListParagraph"/>
         <w:numPr>
           <w:ilvl w:val="2"/>
           <w:numId w:val="1"/>
@@ -229,7 +229,7 @@
     </w:p>
     <w:p>
       <w:pPr>
-        <w:pStyle w:val="a3"/>
+        <w:pStyle w:val="ListParagraph"/>
         <w:numPr>
           <w:ilvl w:val="1"/>
           <w:numId w:val="1"/>
@@ -255,7 +255,7 @@
     </w:p>
     <w:p>
       <w:pPr>
-        <w:pStyle w:val="a3"/>
+        <w:pStyle w:val="ListParagraph"/>
         <w:numPr>
           <w:ilvl w:val="0"/>
           <w:numId w:val="1"/>
@@ -274,7 +274,7 @@
     </w:p>
     <w:p>
       <w:pPr>
-        <w:pStyle w:val="a3"/>
+        <w:pStyle w:val="ListParagraph"/>
         <w:numPr>
           <w:ilvl w:val="1"/>
           <w:numId w:val="1"/>
@@ -300,7 +300,7 @@
     </w:p>
     <w:p>
       <w:pPr>
-        <w:pStyle w:val="a3"/>
+        <w:pStyle w:val="ListParagraph"/>
         <w:numPr>
           <w:ilvl w:val="1"/>
           <w:numId w:val="1"/>
@@ -400,13 +400,63 @@
           <w:b/>
           <w:u w:val="single"/>
         </w:rPr>
+        <w:t xml:space="preserve">Unit and Integration </w:t>
+      </w:r>
+      <w:r>
+        <w:rPr>
+          <w:rFonts w:cstheme="minorHAnsi"/>
+          <w:b/>
+          <w:u w:val="single"/>
+        </w:rPr>
         <w:t>Tests</w:t>
       </w:r>
       <w:r>
         <w:rPr>
           <w:rFonts w:cstheme="minorHAnsi"/>
         </w:rPr>
-        <w:t>: Found under umbuy/project/umbuy/web/src/tests</w:t>
+        <w:t xml:space="preserve">: Found under </w:t>
+      </w:r>
+      <w:proofErr w:type="spellStart"/>
+      <w:r>
+        <w:rPr>
+          <w:rFonts w:cstheme="minorHAnsi"/>
+        </w:rPr>
+        <w:t>umbuy</w:t>
+      </w:r>
+      <w:proofErr w:type="spellEnd"/>
+      <w:r>
+        <w:rPr>
+          <w:rFonts w:cstheme="minorHAnsi"/>
+        </w:rPr>
+        <w:t>/project/</w:t>
+      </w:r>
+      <w:proofErr w:type="spellStart"/>
+      <w:r>
+        <w:rPr>
+          <w:rFonts w:cstheme="minorHAnsi"/>
+        </w:rPr>
+        <w:t>umbuy</w:t>
+      </w:r>
+      <w:proofErr w:type="spellEnd"/>
+      <w:r>
+        <w:rPr>
+          <w:rFonts w:cstheme="minorHAnsi"/>
+        </w:rPr>
+        <w:t>/web/</w:t>
+      </w:r>
+      <w:proofErr w:type="spellStart"/>
+      <w:r>
+        <w:rPr>
+          <w:rFonts w:cstheme="minorHAnsi"/>
+        </w:rPr>
+        <w:t>src</w:t>
+      </w:r>
+      <w:proofErr w:type="spellEnd"/>
+      <w:r>
+        <w:rPr>
+          <w:rFonts w:cstheme="minorHAnsi"/>
+        </w:rPr>
+        <w:t>/tests</w:t>
       </w:r>
     </w:p>
     <w:p>
@@ -460,6 +510,150 @@
           <w:b/>
           <w:u w:val="single"/>
         </w:rPr>
+        <w:t>System(Acceptance)</w:t>
+      </w:r>
+      <w:r>
+        <w:rPr>
+          <w:rFonts w:cstheme="minorHAnsi"/>
+          <w:b/>
+          <w:u w:val="single"/>
+        </w:rPr>
+        <w:t xml:space="preserve"> </w:t>
+      </w:r>
+      <w:r>
+        <w:rPr>
+          <w:rFonts w:cstheme="minorHAnsi"/>
+          <w:b/>
+          <w:u w:val="single"/>
+        </w:rPr>
+        <w:t>Tests</w:t>
+      </w:r>
+      <w:r>
+        <w:rPr>
+          <w:rFonts w:cstheme="minorHAnsi"/>
+        </w:rPr>
+        <w:t xml:space="preserve">: Found under </w:t>
+      </w:r>
+      <w:proofErr w:type="spellStart"/>
+      <w:r>
+        <w:rPr>
+          <w:rFonts w:cstheme="minorHAnsi"/>
+        </w:rPr>
+        <w:t>umbuy</w:t>
+      </w:r>
+      <w:proofErr w:type="spellEnd"/>
+      <w:r>
+        <w:rPr>
+          <w:rFonts w:cstheme="minorHAnsi"/>
+        </w:rPr>
+        <w:t>/project/</w:t>
+      </w:r>
+      <w:proofErr w:type="spellStart"/>
+      <w:r>
+        <w:rPr>
+          <w:rFonts w:cstheme="minorHAnsi"/>
+        </w:rPr>
+        <w:t>umbuy</w:t>
+      </w:r>
+      <w:proofErr w:type="spellEnd"/>
+      <w:r>
+        <w:rPr>
+          <w:rFonts w:cstheme="minorHAnsi"/>
+        </w:rPr>
+        <w:t>/web/</w:t>
+      </w:r>
+      <w:r>
+        <w:rPr>
+          <w:rFonts w:cstheme="minorHAnsi"/>
+        </w:rPr>
+        <w:t>e2e</w:t>
+      </w:r>
+    </w:p>
+    <w:p>
+      <w:pPr>
+        <w:rPr>
+          <w:rFonts w:cstheme="minorHAnsi"/>
+        </w:rPr>
+      </w:pPr>
+      <w:r>
+        <w:rPr>
+          <w:rFonts w:cstheme="minorHAnsi"/>
+        </w:rPr>
+        <w:t xml:space="preserve">Inside the </w:t>
+      </w:r>
+      <w:r>
+        <w:rPr>
+          <w:rFonts w:cstheme="minorHAnsi"/>
+        </w:rPr>
+        <w:t>e2e</w:t>
+      </w:r>
+      <w:r>
+        <w:rPr>
+          <w:rFonts w:cstheme="minorHAnsi"/>
+        </w:rPr>
+        <w:t xml:space="preserve"> folder, you have a</w:t>
+      </w:r>
+      <w:r>
+        <w:rPr>
+          <w:rFonts w:cstheme="minorHAnsi"/>
+        </w:rPr>
+        <w:t xml:space="preserve">n </w:t>
+      </w:r>
+      <w:r>
+        <w:rPr>
+          <w:rFonts w:cstheme="minorHAnsi"/>
+          <w:i/>
+        </w:rPr>
+        <w:t>acceptance tests</w:t>
+      </w:r>
+      <w:r>
+        <w:rPr>
+          <w:rFonts w:cstheme="minorHAnsi"/>
+        </w:rPr>
+        <w:t xml:space="preserve"> folder and a </w:t>
+      </w:r>
+      <w:proofErr w:type="gramStart"/>
+      <w:r>
+        <w:rPr>
+          <w:rFonts w:cstheme="minorHAnsi"/>
+          <w:i/>
+        </w:rPr>
+        <w:t>pages</w:t>
+      </w:r>
+      <w:proofErr w:type="gramEnd"/>
+      <w:r>
+        <w:rPr>
+          <w:rFonts w:cstheme="minorHAnsi"/>
+        </w:rPr>
+        <w:t xml:space="preserve"> folder. The acceptance tests folder contains all the acceptance tests. In the pages folder, it contains </w:t>
+      </w:r>
+      <w:r>
+        <w:rPr>
+          <w:rFonts w:cstheme="minorHAnsi"/>
+        </w:rPr>
+        <w:t xml:space="preserve">the logic </w:t>
+      </w:r>
+      <w:r>
+        <w:rPr>
+          <w:rFonts w:cstheme="minorHAnsi"/>
+        </w:rPr>
+        <w:t>for all the pages or components of our application. It contains things such as click a button and navigate to a page. There is also a shared page with methods that more than one test uses to avoid duplication of code and to adhere to the DRY (Don’t Repeat Yourself) Principle.</w:t>
+      </w:r>
+      <w:bookmarkStart w:id="0" w:name="_GoBack"/>
+      <w:bookmarkEnd w:id="0"/>
+    </w:p>
+    <w:p>
+      <w:pPr>
+        <w:rPr>
+          <w:rFonts w:cstheme="minorHAnsi"/>
+        </w:rPr>
+      </w:pPr>
+      <w:r>
+        <w:rPr>
+          <w:rFonts w:cstheme="minorHAnsi"/>
+          <w:b/>
+          <w:u w:val="single"/>
+        </w:rPr>
         <w:t>Presentation layer</w:t>
       </w:r>
       <w:r>
@@ -487,7 +681,49 @@
         <w:rPr>
           <w:rFonts w:cstheme="minorHAnsi"/>
         </w:rPr>
-        <w:t>: Found under umbuy/project/umbuy/web/src/app/presentation</w:t>
+        <w:t xml:space="preserve">: Found under </w:t>
+      </w:r>
+      <w:proofErr w:type="spellStart"/>
+      <w:r>
+        <w:rPr>
+          <w:rFonts w:cstheme="minorHAnsi"/>
+        </w:rPr>
+        <w:t>umbuy</w:t>
+      </w:r>
+      <w:proofErr w:type="spellEnd"/>
+      <w:r>
+        <w:rPr>
+          <w:rFonts w:cstheme="minorHAnsi"/>
+        </w:rPr>
+        <w:t>/project/</w:t>
+      </w:r>
+      <w:proofErr w:type="spellStart"/>
+      <w:r>
+        <w:rPr>
+          <w:rFonts w:cstheme="minorHAnsi"/>
+        </w:rPr>
+        <w:t>umbuy</w:t>
+      </w:r>
+      <w:proofErr w:type="spellEnd"/>
+      <w:r>
+        <w:rPr>
+          <w:rFonts w:cstheme="minorHAnsi"/>
+        </w:rPr>
+        <w:t>/web/</w:t>
+      </w:r>
+      <w:proofErr w:type="spellStart"/>
+      <w:r>
+        <w:rPr>
+          <w:rFonts w:cstheme="minorHAnsi"/>
+        </w:rPr>
+        <w:t>src</w:t>
+      </w:r>
+      <w:proofErr w:type="spellEnd"/>
+      <w:r>
+        <w:rPr>
+          <w:rFonts w:cstheme="minorHAnsi"/>
+        </w:rPr>
+        <w:t>/app/presentation</w:t>
       </w:r>
     </w:p>
     <w:p>
@@ -515,6 +751,7 @@
         </w:rPr>
         <w:t xml:space="preserve"> folder for all html templates and a </w:t>
       </w:r>
+      <w:proofErr w:type="spellStart"/>
       <w:r>
         <w:rPr>
           <w:rFonts w:cstheme="minorHAnsi"/>
@@ -522,11 +759,40 @@
         </w:rPr>
         <w:t>css</w:t>
       </w:r>
-      <w:r>
-        <w:rPr>
-          <w:rFonts w:cstheme="minorHAnsi"/>
-        </w:rPr>
-        <w:t xml:space="preserve"> folder for all css or scss files.</w:t>
+      <w:proofErr w:type="spellEnd"/>
+      <w:r>
+        <w:rPr>
+          <w:rFonts w:cstheme="minorHAnsi"/>
+        </w:rPr>
+        <w:t xml:space="preserve"> folder for all </w:t>
+      </w:r>
+      <w:proofErr w:type="spellStart"/>
+      <w:r>
+        <w:rPr>
+          <w:rFonts w:cstheme="minorHAnsi"/>
+        </w:rPr>
+        <w:t>css</w:t>
+      </w:r>
+      <w:proofErr w:type="spellEnd"/>
+      <w:r>
+        <w:rPr>
+          <w:rFonts w:cstheme="minorHAnsi"/>
+        </w:rPr>
+        <w:t xml:space="preserve"> or </w:t>
+      </w:r>
+      <w:proofErr w:type="spellStart"/>
+      <w:r>
+        <w:rPr>
+          <w:rFonts w:cstheme="minorHAnsi"/>
+        </w:rPr>
+        <w:t>scss</w:t>
+      </w:r>
+      <w:proofErr w:type="spellEnd"/>
+      <w:r>
+        <w:rPr>
+          <w:rFonts w:cstheme="minorHAnsi"/>
+        </w:rPr>
+        <w:t xml:space="preserve"> files.</w:t>
       </w:r>
     </w:p>
     <w:p>
@@ -547,7 +813,49 @@
         <w:rPr>
           <w:rFonts w:cstheme="minorHAnsi"/>
         </w:rPr>
-        <w:t>: Found under umbuy/project/umbuy/web/src/app/business</w:t>
+        <w:t xml:space="preserve">: Found under </w:t>
+      </w:r>
+      <w:proofErr w:type="spellStart"/>
+      <w:r>
+        <w:rPr>
+          <w:rFonts w:cstheme="minorHAnsi"/>
+        </w:rPr>
+        <w:t>umbuy</w:t>
+      </w:r>
+      <w:proofErr w:type="spellEnd"/>
+      <w:r>
+        <w:rPr>
+          <w:rFonts w:cstheme="minorHAnsi"/>
+        </w:rPr>
+        <w:t>/project/</w:t>
+      </w:r>
+      <w:proofErr w:type="spellStart"/>
+      <w:r>
+        <w:rPr>
+          <w:rFonts w:cstheme="minorHAnsi"/>
+        </w:rPr>
+        <w:t>umbuy</w:t>
+      </w:r>
+      <w:proofErr w:type="spellEnd"/>
+      <w:r>
+        <w:rPr>
+          <w:rFonts w:cstheme="minorHAnsi"/>
+        </w:rPr>
+        <w:t>/web/</w:t>
+      </w:r>
+      <w:proofErr w:type="spellStart"/>
+      <w:r>
+        <w:rPr>
+          <w:rFonts w:cstheme="minorHAnsi"/>
+        </w:rPr>
+        <w:t>src</w:t>
+      </w:r>
+      <w:proofErr w:type="spellEnd"/>
+      <w:r>
+        <w:rPr>
+          <w:rFonts w:cstheme="minorHAnsi"/>
+        </w:rPr>
+        <w:t>/app/business</w:t>
       </w:r>
     </w:p>
     <w:p>
@@ -651,7 +959,49 @@
         <w:rPr>
           <w:rFonts w:cstheme="minorHAnsi"/>
         </w:rPr>
-        <w:t>: Found under umbuy/project/umbuy/web/src/app/persistence</w:t>
+        <w:t xml:space="preserve">: Found under </w:t>
+      </w:r>
+      <w:proofErr w:type="spellStart"/>
+      <w:r>
+        <w:rPr>
+          <w:rFonts w:cstheme="minorHAnsi"/>
+        </w:rPr>
+        <w:t>umbuy</w:t>
+      </w:r>
+      <w:proofErr w:type="spellEnd"/>
+      <w:r>
+        <w:rPr>
+          <w:rFonts w:cstheme="minorHAnsi"/>
+        </w:rPr>
+        <w:t>/project/</w:t>
+      </w:r>
+      <w:proofErr w:type="spellStart"/>
+      <w:r>
+        <w:rPr>
+          <w:rFonts w:cstheme="minorHAnsi"/>
+        </w:rPr>
+        <w:t>umbuy</w:t>
+      </w:r>
+      <w:proofErr w:type="spellEnd"/>
+      <w:r>
+        <w:rPr>
+          <w:rFonts w:cstheme="minorHAnsi"/>
+        </w:rPr>
+        <w:t>/web/</w:t>
+      </w:r>
+      <w:proofErr w:type="spellStart"/>
+      <w:r>
+        <w:rPr>
+          <w:rFonts w:cstheme="minorHAnsi"/>
+        </w:rPr>
+        <w:t>src</w:t>
+      </w:r>
+      <w:proofErr w:type="spellEnd"/>
+      <w:r>
+        <w:rPr>
+          <w:rFonts w:cstheme="minorHAnsi"/>
+        </w:rPr>
+        <w:t>/app/persistence</w:t>
       </w:r>
     </w:p>
     <w:p>
@@ -698,6 +1048,7 @@
         </w:rPr>
         <w:t xml:space="preserve"> file used to start the local database and the </w:t>
       </w:r>
+      <w:proofErr w:type="spellStart"/>
       <w:r>
         <w:rPr>
           <w:rFonts w:cstheme="minorHAnsi"/>
@@ -705,6 +1056,7 @@
         </w:rPr>
         <w:t>database.mwb</w:t>
       </w:r>
+      <w:proofErr w:type="spellEnd"/>
       <w:r>
         <w:rPr>
           <w:rFonts w:cstheme="minorHAnsi"/>
@@ -730,7 +1082,49 @@
         <w:rPr>
           <w:rFonts w:cstheme="minorHAnsi"/>
         </w:rPr>
-        <w:t>: Found under umbuy/project/umbuy/web/src/app/shared</w:t>
+        <w:t xml:space="preserve">: Found under </w:t>
+      </w:r>
+      <w:proofErr w:type="spellStart"/>
+      <w:r>
+        <w:rPr>
+          <w:rFonts w:cstheme="minorHAnsi"/>
+        </w:rPr>
+        <w:t>umbuy</w:t>
+      </w:r>
+      <w:proofErr w:type="spellEnd"/>
+      <w:r>
+        <w:rPr>
+          <w:rFonts w:cstheme="minorHAnsi"/>
+        </w:rPr>
+        <w:t>/project/</w:t>
+      </w:r>
+      <w:proofErr w:type="spellStart"/>
+      <w:r>
+        <w:rPr>
+          <w:rFonts w:cstheme="minorHAnsi"/>
+        </w:rPr>
+        <w:t>umbuy</w:t>
+      </w:r>
+      <w:proofErr w:type="spellEnd"/>
+      <w:r>
+        <w:rPr>
+          <w:rFonts w:cstheme="minorHAnsi"/>
+        </w:rPr>
+        <w:t>/web/</w:t>
+      </w:r>
+      <w:proofErr w:type="spellStart"/>
+      <w:r>
+        <w:rPr>
+          <w:rFonts w:cstheme="minorHAnsi"/>
+        </w:rPr>
+        <w:t>src</w:t>
+      </w:r>
+      <w:proofErr w:type="spellEnd"/>
+      <w:r>
+        <w:rPr>
+          <w:rFonts w:cstheme="minorHAnsi"/>
+        </w:rPr>
+        <w:t>/app/shared</w:t>
       </w:r>
     </w:p>
     <w:p>
@@ -787,21 +1181,50 @@
           <w:rFonts w:cstheme="minorHAnsi"/>
           <w:i/>
         </w:rPr>
-        <w:t>app-routing.module.ts</w:t>
-      </w:r>
+        <w:t>app-</w:t>
+      </w:r>
+      <w:proofErr w:type="spellStart"/>
+      <w:proofErr w:type="gramStart"/>
+      <w:r>
+        <w:rPr>
+          <w:rFonts w:cstheme="minorHAnsi"/>
+          <w:i/>
+        </w:rPr>
+        <w:t>routing.module</w:t>
+      </w:r>
+      <w:proofErr w:type="gramEnd"/>
+      <w:r>
+        <w:rPr>
+          <w:rFonts w:cstheme="minorHAnsi"/>
+          <w:i/>
+        </w:rPr>
+        <w:t>.ts</w:t>
+      </w:r>
+      <w:proofErr w:type="spellEnd"/>
       <w:r>
         <w:rPr>
           <w:rFonts w:cstheme="minorHAnsi"/>
         </w:rPr>
         <w:t xml:space="preserve"> deals with all the different possible routes in our angular app. The </w:t>
       </w:r>
+      <w:proofErr w:type="spellStart"/>
+      <w:proofErr w:type="gramStart"/>
       <w:r>
         <w:rPr>
           <w:rFonts w:cstheme="minorHAnsi"/>
           <w:i/>
         </w:rPr>
-        <w:t>app.module.ts</w:t>
-      </w:r>
+        <w:t>app.module</w:t>
+      </w:r>
+      <w:proofErr w:type="gramEnd"/>
+      <w:r>
+        <w:rPr>
+          <w:rFonts w:cstheme="minorHAnsi"/>
+          <w:i/>
+        </w:rPr>
+        <w:t>.ts</w:t>
+      </w:r>
+      <w:proofErr w:type="spellEnd"/>
       <w:r>
         <w:rPr>
           <w:rFonts w:cstheme="minorHAnsi"/>
@@ -858,14 +1281,58 @@
         <w:rPr>
           <w:rFonts w:cstheme="minorHAnsi"/>
         </w:rPr>
-        <w:t>: Found under umbuy/project/umbuy/web/src/app/</w:t>
-      </w:r>
+        <w:t xml:space="preserve">: Found under </w:t>
+      </w:r>
+      <w:proofErr w:type="spellStart"/>
+      <w:r>
+        <w:rPr>
+          <w:rFonts w:cstheme="minorHAnsi"/>
+        </w:rPr>
+        <w:t>umbuy</w:t>
+      </w:r>
+      <w:proofErr w:type="spellEnd"/>
+      <w:r>
+        <w:rPr>
+          <w:rFonts w:cstheme="minorHAnsi"/>
+        </w:rPr>
+        <w:t>/project/</w:t>
+      </w:r>
+      <w:proofErr w:type="spellStart"/>
+      <w:r>
+        <w:rPr>
+          <w:rFonts w:cstheme="minorHAnsi"/>
+        </w:rPr>
+        <w:t>umbuy</w:t>
+      </w:r>
+      <w:proofErr w:type="spellEnd"/>
+      <w:r>
+        <w:rPr>
+          <w:rFonts w:cstheme="minorHAnsi"/>
+        </w:rPr>
+        <w:t>/web/</w:t>
+      </w:r>
+      <w:proofErr w:type="spellStart"/>
+      <w:r>
+        <w:rPr>
+          <w:rFonts w:cstheme="minorHAnsi"/>
+        </w:rPr>
+        <w:t>src</w:t>
+      </w:r>
+      <w:proofErr w:type="spellEnd"/>
+      <w:r>
+        <w:rPr>
+          <w:rFonts w:cstheme="minorHAnsi"/>
+        </w:rPr>
+        <w:t>/app/</w:t>
+      </w:r>
+      <w:proofErr w:type="spellStart"/>
       <w:r>
         <w:rPr>
           <w:rFonts w:cstheme="minorHAnsi"/>
         </w:rPr>
         <w:t>data_model</w:t>
       </w:r>
+      <w:proofErr w:type="spellEnd"/>
     </w:p>
     <w:p>
       <w:pPr>
@@ -922,20 +1389,63 @@
         <w:rPr>
           <w:rFonts w:cstheme="minorHAnsi"/>
         </w:rPr>
-        <w:t>Our app is a 3-tier architecture. It consists of a presentation layer that consists of all the html and css files, a business logic layer which consists of all the logic in the app in form of .ts files and persistence layer that communicates with the database.</w:t>
-      </w:r>
-    </w:p>
-    <w:p>
-      <w:pPr>
-        <w:rPr>
-          <w:rFonts w:cstheme="minorHAnsi"/>
-        </w:rPr>
-      </w:pPr>
-      <w:r>
-        <w:rPr>
-          <w:rFonts w:cstheme="minorHAnsi"/>
-        </w:rPr>
-        <w:t xml:space="preserve">A typical page will consist of a html, css and business logic layer file with the word </w:t>
+        <w:lastRenderedPageBreak/>
+        <w:t xml:space="preserve">Our app is a 3-tier architecture. It consists of a presentation layer that consists of all the html and </w:t>
+      </w:r>
+      <w:proofErr w:type="spellStart"/>
+      <w:r>
+        <w:rPr>
+          <w:rFonts w:cstheme="minorHAnsi"/>
+        </w:rPr>
+        <w:t>css</w:t>
+      </w:r>
+      <w:proofErr w:type="spellEnd"/>
+      <w:r>
+        <w:rPr>
+          <w:rFonts w:cstheme="minorHAnsi"/>
+        </w:rPr>
+        <w:t xml:space="preserve"> files, a business logic layer which consists of all the logic in the app in form of .</w:t>
+      </w:r>
+      <w:proofErr w:type="spellStart"/>
+      <w:r>
+        <w:rPr>
+          <w:rFonts w:cstheme="minorHAnsi"/>
+        </w:rPr>
+        <w:t>ts</w:t>
+      </w:r>
+      <w:proofErr w:type="spellEnd"/>
+      <w:r>
+        <w:rPr>
+          <w:rFonts w:cstheme="minorHAnsi"/>
+        </w:rPr>
+        <w:t xml:space="preserve"> files and persistence layer that communicates with the database.</w:t>
+      </w:r>
+    </w:p>
+    <w:p>
+      <w:pPr>
+        <w:rPr>
+          <w:rFonts w:cstheme="minorHAnsi"/>
+        </w:rPr>
+      </w:pPr>
+      <w:r>
+        <w:rPr>
+          <w:rFonts w:cstheme="minorHAnsi"/>
+        </w:rPr>
+        <w:t xml:space="preserve">A typical page will consist of a html, </w:t>
+      </w:r>
+      <w:proofErr w:type="spellStart"/>
+      <w:r>
+        <w:rPr>
+          <w:rFonts w:cstheme="minorHAnsi"/>
+        </w:rPr>
+        <w:t>css</w:t>
+      </w:r>
+      <w:proofErr w:type="spellEnd"/>
+      <w:r>
+        <w:rPr>
+          <w:rFonts w:cstheme="minorHAnsi"/>
+        </w:rPr>
+        <w:t xml:space="preserve"> and business logic layer file with the word </w:t>
       </w:r>
       <w:r>
         <w:rPr>
@@ -948,14 +1458,49 @@
         <w:rPr>
           <w:rFonts w:cstheme="minorHAnsi"/>
         </w:rPr>
-        <w:t xml:space="preserve"> in it. The business logic layer file knows which html and css file belongs to it. That way we can have 2-way data binding. In other words, we can take data from the business logic file and show it in the html file using {{ }} also called interpolation or we can send data to the business logic layer using [ (ngModel) ] which can </w:t>
-      </w:r>
-      <w:r>
-        <w:rPr>
-          <w:rFonts w:cstheme="minorHAnsi"/>
-        </w:rPr>
-        <w:lastRenderedPageBreak/>
-        <w:t>also be used to update the variable in the business logic layer and also show the changes in the presentation layer. As well, the business logic layer can do calls to the persistence layer which will do http requests to the mysql database using node.js with express.js.</w:t>
+        <w:t xml:space="preserve"> in it. The business logic layer file knows which html and </w:t>
+      </w:r>
+      <w:proofErr w:type="spellStart"/>
+      <w:r>
+        <w:rPr>
+          <w:rFonts w:cstheme="minorHAnsi"/>
+        </w:rPr>
+        <w:t>css</w:t>
+      </w:r>
+      <w:proofErr w:type="spellEnd"/>
+      <w:r>
+        <w:rPr>
+          <w:rFonts w:cstheme="minorHAnsi"/>
+        </w:rPr>
+        <w:t xml:space="preserve"> file belongs to it. That way we can have 2-way data binding. In other words, we can take data from the business logic file and show it in the html file using {{ }} also called interpolation or we can send data to the business logic layer using [ (</w:t>
+      </w:r>
+      <w:proofErr w:type="spellStart"/>
+      <w:r>
+        <w:rPr>
+          <w:rFonts w:cstheme="minorHAnsi"/>
+        </w:rPr>
+        <w:t>ngModel</w:t>
+      </w:r>
+      <w:proofErr w:type="spellEnd"/>
+      <w:r>
+        <w:rPr>
+          <w:rFonts w:cstheme="minorHAnsi"/>
+        </w:rPr>
+        <w:t xml:space="preserve">) ] which can also be used to update the variable in the business logic layer and also show the changes in the presentation layer. As well, the business logic layer can do calls to the persistence layer which will do http requests to the </w:t>
+      </w:r>
+      <w:proofErr w:type="spellStart"/>
+      <w:r>
+        <w:rPr>
+          <w:rFonts w:cstheme="minorHAnsi"/>
+        </w:rPr>
+        <w:t>mysql</w:t>
+      </w:r>
+      <w:proofErr w:type="spellEnd"/>
+      <w:r>
+        <w:rPr>
+          <w:rFonts w:cstheme="minorHAnsi"/>
+        </w:rPr>
+        <w:t xml:space="preserve"> database using node.js with express.js.</w:t>
       </w:r>
     </w:p>
     <w:p>
@@ -1028,12 +1573,14 @@
       <w:r>
         <w:t xml:space="preserve">Inside the tests folder, you have a </w:t>
       </w:r>
+      <w:proofErr w:type="spellStart"/>
       <w:r>
         <w:rPr>
           <w:i/>
         </w:rPr>
         <w:t>UnitTest</w:t>
       </w:r>
+      <w:proofErr w:type="spellEnd"/>
       <w:r>
         <w:rPr>
           <w:i/>
@@ -1195,7 +1742,23 @@
         <w:t>persistence</w:t>
       </w:r>
       <w:r>
-        <w:t xml:space="preserve"> folder, we have apiClient and apiInterface which is to create an retrofit instance and corresponding http requests.</w:t>
+        <w:t xml:space="preserve"> folder, we have </w:t>
+      </w:r>
+      <w:proofErr w:type="spellStart"/>
+      <w:r>
+        <w:t>apiClient</w:t>
+      </w:r>
+      <w:proofErr w:type="spellEnd"/>
+      <w:r>
+        <w:t xml:space="preserve"> and </w:t>
+      </w:r>
+      <w:proofErr w:type="spellStart"/>
+      <w:r>
+        <w:t>apiInterface</w:t>
+      </w:r>
+      <w:proofErr w:type="spellEnd"/>
+      <w:r>
+        <w:t xml:space="preserve"> which is to create an retrofit instance and corresponding http requests.</w:t>
       </w:r>
     </w:p>
     <w:p>
@@ -1239,7 +1802,23 @@
         <w:t>shared</w:t>
       </w:r>
       <w:r>
-        <w:t xml:space="preserve"> folder, you will find AdvertisementService and CredentialService. Advertisement Service uses retrofit instance to make http request. Credential Service is an external auth0 service used for user account and validation. </w:t>
+        <w:t xml:space="preserve"> folder, you will find </w:t>
+      </w:r>
+      <w:proofErr w:type="spellStart"/>
+      <w:r>
+        <w:t>AdvertisementService</w:t>
+      </w:r>
+      <w:proofErr w:type="spellEnd"/>
+      <w:r>
+        <w:t xml:space="preserve"> and </w:t>
+      </w:r>
+      <w:proofErr w:type="spellStart"/>
+      <w:r>
+        <w:t>CredentialService</w:t>
+      </w:r>
+      <w:proofErr w:type="spellEnd"/>
+      <w:r>
+        <w:t xml:space="preserve">. Advertisement Service uses retrofit instance to make http request. Credential Service is an external auth0 service used for user account and validation. </w:t>
       </w:r>
     </w:p>
     <w:p/>
@@ -1259,13 +1838,12 @@
         <w:rPr>
           <w:b/>
         </w:rPr>
-        <w:lastRenderedPageBreak/>
         <w:t>Android Component-wise Architecture Diagram.</w:t>
       </w:r>
     </w:p>
     <w:p>
       <w:pPr>
-        <w:pStyle w:val="a3"/>
+        <w:pStyle w:val="ListParagraph"/>
         <w:numPr>
           <w:ilvl w:val="0"/>
           <w:numId w:val="4"/>
@@ -1278,6 +1856,7 @@
         <w:rPr>
           <w:noProof/>
         </w:rPr>
+        <w:lastRenderedPageBreak/>
         <w:drawing>
           <wp:anchor distT="0" distB="0" distL="114300" distR="114300" simplePos="0" relativeHeight="251658240" behindDoc="1" locked="0" layoutInCell="1" allowOverlap="1" wp14:anchorId="40186DA1" wp14:editId="7A6D1844">
             <wp:simplePos x="0" y="0"/>
@@ -1350,13 +1929,19 @@
         </w:drawing>
       </w:r>
       <w:r>
-        <w:t>This diagram details how each component(java cla</w:t>
+        <w:t xml:space="preserve">This diagram details how each </w:t>
+      </w:r>
+      <w:proofErr w:type="gramStart"/>
+      <w:r>
+        <w:t>component(</w:t>
+      </w:r>
+      <w:proofErr w:type="gramEnd"/>
+      <w:r>
+        <w:t>java cla</w:t>
       </w:r>
       <w:r>
         <w:t>sses) interact with one another in detail.</w:t>
       </w:r>
-      <w:bookmarkStart w:id="0" w:name="_GoBack"/>
-      <w:bookmarkEnd w:id="0"/>
     </w:p>
     <w:sectPr>
       <w:headerReference w:type="default" r:id="rId10"/>
@@ -1371,7 +1956,7 @@
 </file>
 
 <file path=word/endnotes.xml><?xml version="1.0" encoding="utf-8"?>
-<w:endnotes xmlns:wpc="http://schemas.microsoft.com/office/word/2010/wordprocessingCanvas" xmlns:cx="http://schemas.microsoft.com/office/drawing/2014/chartex" xmlns:cx1="http://schemas.microsoft.com/office/drawing/2015/9/8/chartex" xmlns:mc="http://schemas.openxmlformats.org/markup-compatibility/2006" xmlns:o="urn:schemas-microsoft-com:office:office" xmlns:r="http://schemas.openxmlformats.org/officeDocument/2006/relationships" xmlns:m="http://schemas.openxmlformats.org/officeDocument/2006/math" xmlns:v="urn:schemas-microsoft-com:vml" xmlns:wp14="http://schemas.microsoft.com/office/word/2010/wordprocessingDrawing" xmlns:wp="http://schemas.openxmlformats.org/drawingml/2006/wordprocessingDrawing" xmlns:w10="urn:schemas-microsoft-com:office:word" xmlns:w="http://schemas.openxmlformats.org/wordprocessingml/2006/main" xmlns:w14="http://schemas.microsoft.com/office/word/2010/wordml" xmlns:w15="http://schemas.microsoft.com/office/word/2012/wordml" xmlns:w16se="http://schemas.microsoft.com/office/word/2015/wordml/symex" xmlns:wpg="http://schemas.microsoft.com/office/word/2010/wordprocessingGroup" xmlns:wpi="http://schemas.microsoft.com/office/word/2010/wordprocessingInk" xmlns:wne="http://schemas.microsoft.com/office/word/2006/wordml" xmlns:wps="http://schemas.microsoft.com/office/word/2010/wordprocessingShape" mc:Ignorable="w14 w15 w16se wp14">
+<w:endnotes xmlns:wpc="http://schemas.microsoft.com/office/word/2010/wordprocessingCanvas" xmlns:cx="http://schemas.microsoft.com/office/drawing/2014/chartex" xmlns:cx1="http://schemas.microsoft.com/office/drawing/2015/9/8/chartex" xmlns:cx2="http://schemas.microsoft.com/office/drawing/2015/10/21/chartex" xmlns:cx3="http://schemas.microsoft.com/office/drawing/2016/5/9/chartex" xmlns:cx4="http://schemas.microsoft.com/office/drawing/2016/5/10/chartex" xmlns:cx5="http://schemas.microsoft.com/office/drawing/2016/5/11/chartex" xmlns:cx6="http://schemas.microsoft.com/office/drawing/2016/5/12/chartex" xmlns:cx7="http://schemas.microsoft.com/office/drawing/2016/5/13/chartex" xmlns:cx8="http://schemas.microsoft.com/office/drawing/2016/5/14/chartex" xmlns:mc="http://schemas.openxmlformats.org/markup-compatibility/2006" xmlns:aink="http://schemas.microsoft.com/office/drawing/2016/ink" xmlns:am3d="http://schemas.microsoft.com/office/drawing/2017/model3d" xmlns:o="urn:schemas-microsoft-com:office:office" xmlns:r="http://schemas.openxmlformats.org/officeDocument/2006/relationships" xmlns:m="http://schemas.openxmlformats.org/officeDocument/2006/math" xmlns:v="urn:schemas-microsoft-com:vml" xmlns:wp14="http://schemas.microsoft.com/office/word/2010/wordprocessingDrawing" xmlns:wp="http://schemas.openxmlformats.org/drawingml/2006/wordprocessingDrawing" xmlns:w10="urn:schemas-microsoft-com:office:word" xmlns:w="http://schemas.openxmlformats.org/wordprocessingml/2006/main" xmlns:w14="http://schemas.microsoft.com/office/word/2010/wordml" xmlns:w15="http://schemas.microsoft.com/office/word/2012/wordml" xmlns:w16cid="http://schemas.microsoft.com/office/word/2016/wordml/cid" xmlns:w16se="http://schemas.microsoft.com/office/word/2015/wordml/symex" xmlns:wpg="http://schemas.microsoft.com/office/word/2010/wordprocessingGroup" xmlns:wpi="http://schemas.microsoft.com/office/word/2010/wordprocessingInk" xmlns:wne="http://schemas.microsoft.com/office/word/2006/wordml" xmlns:wps="http://schemas.microsoft.com/office/word/2010/wordprocessingShape" mc:Ignorable="w14 w15 w16se w16cid wp14">
   <w:endnote w:type="separator" w:id="-1">
     <w:p>
       <w:pPr>
@@ -1396,7 +1981,7 @@
 </file>
 
 <file path=word/footer1.xml><?xml version="1.0" encoding="utf-8"?>
-<w:ftr xmlns:wpc="http://schemas.microsoft.com/office/word/2010/wordprocessingCanvas" xmlns:cx="http://schemas.microsoft.com/office/drawing/2014/chartex" xmlns:cx1="http://schemas.microsoft.com/office/drawing/2015/9/8/chartex" xmlns:mc="http://schemas.openxmlformats.org/markup-compatibility/2006" xmlns:o="urn:schemas-microsoft-com:office:office" xmlns:r="http://schemas.openxmlformats.org/officeDocument/2006/relationships" xmlns:m="http://schemas.openxmlformats.org/officeDocument/2006/math" xmlns:v="urn:schemas-microsoft-com:vml" xmlns:wp14="http://schemas.microsoft.com/office/word/2010/wordprocessingDrawing" xmlns:wp="http://schemas.openxmlformats.org/drawingml/2006/wordprocessingDrawing" xmlns:w10="urn:schemas-microsoft-com:office:word" xmlns:w="http://schemas.openxmlformats.org/wordprocessingml/2006/main" xmlns:w14="http://schemas.microsoft.com/office/word/2010/wordml" xmlns:w15="http://schemas.microsoft.com/office/word/2012/wordml" xmlns:w16se="http://schemas.microsoft.com/office/word/2015/wordml/symex" xmlns:wpg="http://schemas.microsoft.com/office/word/2010/wordprocessingGroup" xmlns:wpi="http://schemas.microsoft.com/office/word/2010/wordprocessingInk" xmlns:wne="http://schemas.microsoft.com/office/word/2006/wordml" xmlns:wps="http://schemas.microsoft.com/office/word/2010/wordprocessingShape" mc:Ignorable="w14 w15 w16se wp14">
+<w:ftr xmlns:wpc="http://schemas.microsoft.com/office/word/2010/wordprocessingCanvas" xmlns:cx="http://schemas.microsoft.com/office/drawing/2014/chartex" xmlns:cx1="http://schemas.microsoft.com/office/drawing/2015/9/8/chartex" xmlns:cx2="http://schemas.microsoft.com/office/drawing/2015/10/21/chartex" xmlns:cx3="http://schemas.microsoft.com/office/drawing/2016/5/9/chartex" xmlns:cx4="http://schemas.microsoft.com/office/drawing/2016/5/10/chartex" xmlns:cx5="http://schemas.microsoft.com/office/drawing/2016/5/11/chartex" xmlns:cx6="http://schemas.microsoft.com/office/drawing/2016/5/12/chartex" xmlns:cx7="http://schemas.microsoft.com/office/drawing/2016/5/13/chartex" xmlns:cx8="http://schemas.microsoft.com/office/drawing/2016/5/14/chartex" xmlns:mc="http://schemas.openxmlformats.org/markup-compatibility/2006" xmlns:aink="http://schemas.microsoft.com/office/drawing/2016/ink" xmlns:am3d="http://schemas.microsoft.com/office/drawing/2017/model3d" xmlns:o="urn:schemas-microsoft-com:office:office" xmlns:r="http://schemas.openxmlformats.org/officeDocument/2006/relationships" xmlns:m="http://schemas.openxmlformats.org/officeDocument/2006/math" xmlns:v="urn:schemas-microsoft-com:vml" xmlns:wp14="http://schemas.microsoft.com/office/word/2010/wordprocessingDrawing" xmlns:wp="http://schemas.openxmlformats.org/drawingml/2006/wordprocessingDrawing" xmlns:w10="urn:schemas-microsoft-com:office:word" xmlns:w="http://schemas.openxmlformats.org/wordprocessingml/2006/main" xmlns:w14="http://schemas.microsoft.com/office/word/2010/wordml" xmlns:w15="http://schemas.microsoft.com/office/word/2012/wordml" xmlns:w16cid="http://schemas.microsoft.com/office/word/2016/wordml/cid" xmlns:w16se="http://schemas.microsoft.com/office/word/2015/wordml/symex" xmlns:wpg="http://schemas.microsoft.com/office/word/2010/wordprocessingGroup" xmlns:wpi="http://schemas.microsoft.com/office/word/2010/wordprocessingInk" xmlns:wne="http://schemas.microsoft.com/office/word/2006/wordml" xmlns:wps="http://schemas.microsoft.com/office/word/2010/wordprocessingShape" mc:Ignorable="w14 w15 w16se w16cid wp14">
   <w:sdt>
     <w:sdtPr>
       <w:id w:val="-904755600"/>
@@ -1413,7 +1998,7 @@
     <w:sdtContent>
       <w:p>
         <w:pPr>
-          <w:pStyle w:val="a5"/>
+          <w:pStyle w:val="Footer"/>
           <w:jc w:val="center"/>
         </w:pPr>
         <w:r>
@@ -1442,14 +2027,14 @@
   </w:sdt>
   <w:p>
     <w:pPr>
-      <w:pStyle w:val="a5"/>
+      <w:pStyle w:val="Footer"/>
     </w:pPr>
   </w:p>
 </w:ftr>
 </file>
 
 <file path=word/footnotes.xml><?xml version="1.0" encoding="utf-8"?>
-<w:footnotes xmlns:wpc="http://schemas.microsoft.com/office/word/2010/wordprocessingCanvas" xmlns:cx="http://schemas.microsoft.com/office/drawing/2014/chartex" xmlns:cx1="http://schemas.microsoft.com/office/drawing/2015/9/8/chartex" xmlns:mc="http://schemas.openxmlformats.org/markup-compatibility/2006" xmlns:o="urn:schemas-microsoft-com:office:office" xmlns:r="http://schemas.openxmlformats.org/officeDocument/2006/relationships" xmlns:m="http://schemas.openxmlformats.org/officeDocument/2006/math" xmlns:v="urn:schemas-microsoft-com:vml" xmlns:wp14="http://schemas.microsoft.com/office/word/2010/wordprocessingDrawing" xmlns:wp="http://schemas.openxmlformats.org/drawingml/2006/wordprocessingDrawing" xmlns:w10="urn:schemas-microsoft-com:office:word" xmlns:w="http://schemas.openxmlformats.org/wordprocessingml/2006/main" xmlns:w14="http://schemas.microsoft.com/office/word/2010/wordml" xmlns:w15="http://schemas.microsoft.com/office/word/2012/wordml" xmlns:w16se="http://schemas.microsoft.com/office/word/2015/wordml/symex" xmlns:wpg="http://schemas.microsoft.com/office/word/2010/wordprocessingGroup" xmlns:wpi="http://schemas.microsoft.com/office/word/2010/wordprocessingInk" xmlns:wne="http://schemas.microsoft.com/office/word/2006/wordml" xmlns:wps="http://schemas.microsoft.com/office/word/2010/wordprocessingShape" mc:Ignorable="w14 w15 w16se wp14">
+<w:footnotes xmlns:wpc="http://schemas.microsoft.com/office/word/2010/wordprocessingCanvas" xmlns:cx="http://schemas.microsoft.com/office/drawing/2014/chartex" xmlns:cx1="http://schemas.microsoft.com/office/drawing/2015/9/8/chartex" xmlns:cx2="http://schemas.microsoft.com/office/drawing/2015/10/21/chartex" xmlns:cx3="http://schemas.microsoft.com/office/drawing/2016/5/9/chartex" xmlns:cx4="http://schemas.microsoft.com/office/drawing/2016/5/10/chartex" xmlns:cx5="http://schemas.microsoft.com/office/drawing/2016/5/11/chartex" xmlns:cx6="http://schemas.microsoft.com/office/drawing/2016/5/12/chartex" xmlns:cx7="http://schemas.microsoft.com/office/drawing/2016/5/13/chartex" xmlns:cx8="http://schemas.microsoft.com/office/drawing/2016/5/14/chartex" xmlns:mc="http://schemas.openxmlformats.org/markup-compatibility/2006" xmlns:aink="http://schemas.microsoft.com/office/drawing/2016/ink" xmlns:am3d="http://schemas.microsoft.com/office/drawing/2017/model3d" xmlns:o="urn:schemas-microsoft-com:office:office" xmlns:r="http://schemas.openxmlformats.org/officeDocument/2006/relationships" xmlns:m="http://schemas.openxmlformats.org/officeDocument/2006/math" xmlns:v="urn:schemas-microsoft-com:vml" xmlns:wp14="http://schemas.microsoft.com/office/word/2010/wordprocessingDrawing" xmlns:wp="http://schemas.openxmlformats.org/drawingml/2006/wordprocessingDrawing" xmlns:w10="urn:schemas-microsoft-com:office:word" xmlns:w="http://schemas.openxmlformats.org/wordprocessingml/2006/main" xmlns:w14="http://schemas.microsoft.com/office/word/2010/wordml" xmlns:w15="http://schemas.microsoft.com/office/word/2012/wordml" xmlns:w16cid="http://schemas.microsoft.com/office/word/2016/wordml/cid" xmlns:w16se="http://schemas.microsoft.com/office/word/2015/wordml/symex" xmlns:wpg="http://schemas.microsoft.com/office/word/2010/wordprocessingGroup" xmlns:wpi="http://schemas.microsoft.com/office/word/2010/wordprocessingInk" xmlns:wne="http://schemas.microsoft.com/office/word/2006/wordml" xmlns:wps="http://schemas.microsoft.com/office/word/2010/wordprocessingShape" mc:Ignorable="w14 w15 w16se w16cid wp14">
   <w:footnote w:type="separator" w:id="-1">
     <w:p>
       <w:pPr>
@@ -1474,10 +2059,10 @@
 </file>
 
 <file path=word/header1.xml><?xml version="1.0" encoding="utf-8"?>
-<w:hdr xmlns:wpc="http://schemas.microsoft.com/office/word/2010/wordprocessingCanvas" xmlns:cx="http://schemas.microsoft.com/office/drawing/2014/chartex" xmlns:cx1="http://schemas.microsoft.com/office/drawing/2015/9/8/chartex" xmlns:mc="http://schemas.openxmlformats.org/markup-compatibility/2006" xmlns:o="urn:schemas-microsoft-com:office:office" xmlns:r="http://schemas.openxmlformats.org/officeDocument/2006/relationships" xmlns:m="http://schemas.openxmlformats.org/officeDocument/2006/math" xmlns:v="urn:schemas-microsoft-com:vml" xmlns:wp14="http://schemas.microsoft.com/office/word/2010/wordprocessingDrawing" xmlns:wp="http://schemas.openxmlformats.org/drawingml/2006/wordprocessingDrawing" xmlns:w10="urn:schemas-microsoft-com:office:word" xmlns:w="http://schemas.openxmlformats.org/wordprocessingml/2006/main" xmlns:w14="http://schemas.microsoft.com/office/word/2010/wordml" xmlns:w15="http://schemas.microsoft.com/office/word/2012/wordml" xmlns:w16se="http://schemas.microsoft.com/office/word/2015/wordml/symex" xmlns:wpg="http://schemas.microsoft.com/office/word/2010/wordprocessingGroup" xmlns:wpi="http://schemas.microsoft.com/office/word/2010/wordprocessingInk" xmlns:wne="http://schemas.microsoft.com/office/word/2006/wordml" xmlns:wps="http://schemas.microsoft.com/office/word/2010/wordprocessingShape" mc:Ignorable="w14 w15 w16se wp14">
+<w:hdr xmlns:wpc="http://schemas.microsoft.com/office/word/2010/wordprocessingCanvas" xmlns:cx="http://schemas.microsoft.com/office/drawing/2014/chartex" xmlns:cx1="http://schemas.microsoft.com/office/drawing/2015/9/8/chartex" xmlns:cx2="http://schemas.microsoft.com/office/drawing/2015/10/21/chartex" xmlns:cx3="http://schemas.microsoft.com/office/drawing/2016/5/9/chartex" xmlns:cx4="http://schemas.microsoft.com/office/drawing/2016/5/10/chartex" xmlns:cx5="http://schemas.microsoft.com/office/drawing/2016/5/11/chartex" xmlns:cx6="http://schemas.microsoft.com/office/drawing/2016/5/12/chartex" xmlns:cx7="http://schemas.microsoft.com/office/drawing/2016/5/13/chartex" xmlns:cx8="http://schemas.microsoft.com/office/drawing/2016/5/14/chartex" xmlns:mc="http://schemas.openxmlformats.org/markup-compatibility/2006" xmlns:aink="http://schemas.microsoft.com/office/drawing/2016/ink" xmlns:am3d="http://schemas.microsoft.com/office/drawing/2017/model3d" xmlns:o="urn:schemas-microsoft-com:office:office" xmlns:r="http://schemas.openxmlformats.org/officeDocument/2006/relationships" xmlns:m="http://schemas.openxmlformats.org/officeDocument/2006/math" xmlns:v="urn:schemas-microsoft-com:vml" xmlns:wp14="http://schemas.microsoft.com/office/word/2010/wordprocessingDrawing" xmlns:wp="http://schemas.openxmlformats.org/drawingml/2006/wordprocessingDrawing" xmlns:w10="urn:schemas-microsoft-com:office:word" xmlns:w="http://schemas.openxmlformats.org/wordprocessingml/2006/main" xmlns:w14="http://schemas.microsoft.com/office/word/2010/wordml" xmlns:w15="http://schemas.microsoft.com/office/word/2012/wordml" xmlns:w16cid="http://schemas.microsoft.com/office/word/2016/wordml/cid" xmlns:w16se="http://schemas.microsoft.com/office/word/2015/wordml/symex" xmlns:wpg="http://schemas.microsoft.com/office/word/2010/wordprocessingGroup" xmlns:wpi="http://schemas.microsoft.com/office/word/2010/wordprocessingInk" xmlns:wne="http://schemas.microsoft.com/office/word/2006/wordml" xmlns:wps="http://schemas.microsoft.com/office/word/2010/wordprocessingShape" mc:Ignorable="w14 w15 w16se w16cid wp14">
   <w:p>
     <w:pPr>
-      <w:pStyle w:val="a4"/>
+      <w:pStyle w:val="Header"/>
     </w:pPr>
     <w:r>
       <w:t>PROJECT ARCHITECTURE DOCUMENTATION</w:t>
@@ -1487,7 +2072,7 @@
 </file>
 
 <file path=word/numbering.xml><?xml version="1.0" encoding="utf-8"?>
-<w:numbering xmlns:wpc="http://schemas.microsoft.com/office/word/2010/wordprocessingCanvas" xmlns:cx="http://schemas.microsoft.com/office/drawing/2014/chartex" xmlns:cx1="http://schemas.microsoft.com/office/drawing/2015/9/8/chartex" xmlns:mc="http://schemas.openxmlformats.org/markup-compatibility/2006" xmlns:o="urn:schemas-microsoft-com:office:office" xmlns:r="http://schemas.openxmlformats.org/officeDocument/2006/relationships" xmlns:m="http://schemas.openxmlformats.org/officeDocument/2006/math" xmlns:v="urn:schemas-microsoft-com:vml" xmlns:wp14="http://schemas.microsoft.com/office/word/2010/wordprocessingDrawing" xmlns:wp="http://schemas.openxmlformats.org/drawingml/2006/wordprocessingDrawing" xmlns:w10="urn:schemas-microsoft-com:office:word" xmlns:w="http://schemas.openxmlformats.org/wordprocessingml/2006/main" xmlns:w14="http://schemas.microsoft.com/office/word/2010/wordml" xmlns:w15="http://schemas.microsoft.com/office/word/2012/wordml" xmlns:w16se="http://schemas.microsoft.com/office/word/2015/wordml/symex" xmlns:wpg="http://schemas.microsoft.com/office/word/2010/wordprocessingGroup" xmlns:wpi="http://schemas.microsoft.com/office/word/2010/wordprocessingInk" xmlns:wne="http://schemas.microsoft.com/office/word/2006/wordml" xmlns:wps="http://schemas.microsoft.com/office/word/2010/wordprocessingShape" mc:Ignorable="w14 w15 w16se wp14">
+<w:numbering xmlns:wpc="http://schemas.microsoft.com/office/word/2010/wordprocessingCanvas" xmlns:cx="http://schemas.microsoft.com/office/drawing/2014/chartex" xmlns:cx1="http://schemas.microsoft.com/office/drawing/2015/9/8/chartex" xmlns:cx2="http://schemas.microsoft.com/office/drawing/2015/10/21/chartex" xmlns:cx3="http://schemas.microsoft.com/office/drawing/2016/5/9/chartex" xmlns:cx4="http://schemas.microsoft.com/office/drawing/2016/5/10/chartex" xmlns:cx5="http://schemas.microsoft.com/office/drawing/2016/5/11/chartex" xmlns:cx6="http://schemas.microsoft.com/office/drawing/2016/5/12/chartex" xmlns:cx7="http://schemas.microsoft.com/office/drawing/2016/5/13/chartex" xmlns:cx8="http://schemas.microsoft.com/office/drawing/2016/5/14/chartex" xmlns:mc="http://schemas.openxmlformats.org/markup-compatibility/2006" xmlns:aink="http://schemas.microsoft.com/office/drawing/2016/ink" xmlns:am3d="http://schemas.microsoft.com/office/drawing/2017/model3d" xmlns:o="urn:schemas-microsoft-com:office:office" xmlns:r="http://schemas.openxmlformats.org/officeDocument/2006/relationships" xmlns:m="http://schemas.openxmlformats.org/officeDocument/2006/math" xmlns:v="urn:schemas-microsoft-com:vml" xmlns:wp14="http://schemas.microsoft.com/office/word/2010/wordprocessingDrawing" xmlns:wp="http://schemas.openxmlformats.org/drawingml/2006/wordprocessingDrawing" xmlns:w10="urn:schemas-microsoft-com:office:word" xmlns:w="http://schemas.openxmlformats.org/wordprocessingml/2006/main" xmlns:w14="http://schemas.microsoft.com/office/word/2010/wordml" xmlns:w15="http://schemas.microsoft.com/office/word/2012/wordml" xmlns:w16cid="http://schemas.microsoft.com/office/word/2016/wordml/cid" xmlns:w16se="http://schemas.microsoft.com/office/word/2015/wordml/symex" xmlns:wpg="http://schemas.microsoft.com/office/word/2010/wordprocessingGroup" xmlns:wpi="http://schemas.microsoft.com/office/word/2010/wordprocessingInk" xmlns:wne="http://schemas.microsoft.com/office/word/2006/wordml" xmlns:wps="http://schemas.microsoft.com/office/word/2010/wordprocessingShape" mc:Ignorable="w14 w15 w16se w16cid wp14">
   <w:abstractNum w:abstractNumId="0" w15:restartNumberingAfterBreak="0">
     <w:nsid w:val="19905CFB"/>
     <w:multiLevelType w:val="hybridMultilevel"/>
@@ -1930,7 +2515,7 @@
 </file>
 
 <file path=word/styles.xml><?xml version="1.0" encoding="utf-8"?>
-<w:styles xmlns:mc="http://schemas.openxmlformats.org/markup-compatibility/2006" xmlns:r="http://schemas.openxmlformats.org/officeDocument/2006/relationships" xmlns:w="http://schemas.openxmlformats.org/wordprocessingml/2006/main" xmlns:w14="http://schemas.microsoft.com/office/word/2010/wordml" xmlns:w15="http://schemas.microsoft.com/office/word/2012/wordml" xmlns:w16se="http://schemas.microsoft.com/office/word/2015/wordml/symex" mc:Ignorable="w14 w15 w16se">
+<w:styles xmlns:mc="http://schemas.openxmlformats.org/markup-compatibility/2006" xmlns:r="http://schemas.openxmlformats.org/officeDocument/2006/relationships" xmlns:w="http://schemas.openxmlformats.org/wordprocessingml/2006/main" xmlns:w14="http://schemas.microsoft.com/office/word/2010/wordml" xmlns:w15="http://schemas.microsoft.com/office/word/2012/wordml" xmlns:w16cid="http://schemas.microsoft.com/office/word/2016/wordml/cid" xmlns:w16se="http://schemas.microsoft.com/office/word/2015/wordml/symex" mc:Ignorable="w14 w15 w16se w16cid">
   <w:docDefaults>
     <w:rPrDefault>
       <w:rPr>
@@ -1946,7 +2531,7 @@
       </w:pPr>
     </w:pPrDefault>
   </w:docDefaults>
-  <w:latentStyles w:defLockedState="0" w:defUIPriority="99" w:defSemiHidden="0" w:defUnhideWhenUsed="0" w:defQFormat="0" w:count="371">
+  <w:latentStyles w:defLockedState="0" w:defUIPriority="99" w:defSemiHidden="0" w:defUnhideWhenUsed="0" w:defQFormat="0" w:count="375">
     <w:lsdException w:name="Normal" w:uiPriority="0" w:qFormat="1"/>
     <w:lsdException w:name="heading 1" w:uiPriority="9" w:qFormat="1"/>
     <w:lsdException w:name="heading 2" w:semiHidden="1" w:uiPriority="9" w:unhideWhenUsed="1" w:qFormat="1"/>
@@ -2052,7 +2637,6 @@
     <w:lsdException w:name="HTML Sample" w:semiHidden="1" w:unhideWhenUsed="1"/>
     <w:lsdException w:name="HTML Typewriter" w:semiHidden="1" w:unhideWhenUsed="1"/>
     <w:lsdException w:name="HTML Variable" w:semiHidden="1" w:unhideWhenUsed="1"/>
-    <w:lsdException w:name="Normal Table" w:semiHidden="1" w:unhideWhenUsed="1"/>
     <w:lsdException w:name="annotation subject" w:semiHidden="1" w:unhideWhenUsed="1"/>
     <w:lsdException w:name="No List" w:semiHidden="1" w:unhideWhenUsed="1"/>
     <w:lsdException w:name="Outline List 1" w:semiHidden="1" w:unhideWhenUsed="1"/>
@@ -2096,10 +2680,8 @@
     <w:lsdException w:name="Table Elegant" w:semiHidden="1" w:unhideWhenUsed="1"/>
     <w:lsdException w:name="Table Professional" w:semiHidden="1" w:unhideWhenUsed="1"/>
     <w:lsdException w:name="Table Subtle 1" w:semiHidden="1" w:unhideWhenUsed="1"/>
-    <w:lsdException w:name="Table Subtle 2" w:semiHidden="1" w:unhideWhenUsed="1"/>
     <w:lsdException w:name="Table Web 1" w:semiHidden="1" w:unhideWhenUsed="1"/>
     <w:lsdException w:name="Table Web 2" w:semiHidden="1" w:unhideWhenUsed="1"/>
-    <w:lsdException w:name="Table Web 3" w:semiHidden="1" w:unhideWhenUsed="1"/>
     <w:lsdException w:name="Balloon Text" w:semiHidden="1" w:unhideWhenUsed="1"/>
     <w:lsdException w:name="Table Grid" w:uiPriority="39"/>
     <w:lsdException w:name="Table Theme" w:semiHidden="1" w:unhideWhenUsed="1"/>
@@ -2318,18 +2900,22 @@
     <w:lsdException w:name="List Table 5 Dark Accent 6" w:uiPriority="50"/>
     <w:lsdException w:name="List Table 6 Colorful Accent 6" w:uiPriority="51"/>
     <w:lsdException w:name="List Table 7 Colorful Accent 6" w:uiPriority="52"/>
+    <w:lsdException w:name="Mention" w:semiHidden="1" w:unhideWhenUsed="1"/>
+    <w:lsdException w:name="Smart Hyperlink" w:semiHidden="1" w:unhideWhenUsed="1"/>
+    <w:lsdException w:name="Hashtag" w:semiHidden="1" w:unhideWhenUsed="1"/>
+    <w:lsdException w:name="Unresolved Mention" w:semiHidden="1" w:unhideWhenUsed="1"/>
   </w:latentStyles>
-  <w:style w:type="paragraph" w:default="1" w:styleId="a">
+  <w:style w:type="paragraph" w:default="1" w:styleId="Normal">
     <w:name w:val="Normal"/>
     <w:qFormat/>
   </w:style>
-  <w:style w:type="character" w:default="1" w:styleId="a0">
+  <w:style w:type="character" w:default="1" w:styleId="DefaultParagraphFont">
     <w:name w:val="Default Paragraph Font"/>
     <w:uiPriority w:val="1"/>
     <w:semiHidden/>
     <w:unhideWhenUsed/>
   </w:style>
-  <w:style w:type="table" w:default="1" w:styleId="a1">
+  <w:style w:type="table" w:default="1" w:styleId="TableNormal">
     <w:name w:val="Normal Table"/>
     <w:uiPriority w:val="99"/>
     <w:semiHidden/>
@@ -2344,15 +2930,15 @@
       </w:tblCellMar>
     </w:tblPr>
   </w:style>
-  <w:style w:type="numbering" w:default="1" w:styleId="a2">
+  <w:style w:type="numbering" w:default="1" w:styleId="NoList">
     <w:name w:val="No List"/>
     <w:uiPriority w:val="99"/>
     <w:semiHidden/>
     <w:unhideWhenUsed/>
   </w:style>
-  <w:style w:type="paragraph" w:styleId="a3">
+  <w:style w:type="paragraph" w:styleId="ListParagraph">
     <w:name w:val="List Paragraph"/>
-    <w:basedOn w:val="a"/>
+    <w:basedOn w:val="Normal"/>
     <w:uiPriority w:val="34"/>
     <w:qFormat/>
     <w:rsid w:val="00DF5D13"/>
@@ -2365,10 +2951,10 @@
       <w:lang w:val="en-GB" w:eastAsia="ja-JP"/>
     </w:rPr>
   </w:style>
-  <w:style w:type="paragraph" w:styleId="a4">
+  <w:style w:type="paragraph" w:styleId="Header">
     <w:name w:val="header"/>
-    <w:basedOn w:val="a"/>
-    <w:link w:val="Char"/>
+    <w:basedOn w:val="Normal"/>
+    <w:link w:val="HeaderChar"/>
     <w:uiPriority w:val="99"/>
     <w:unhideWhenUsed/>
     <w:rsid w:val="00DF178E"/>
@@ -2380,17 +2966,17 @@
       <w:spacing w:after="0" w:line="240" w:lineRule="auto"/>
     </w:pPr>
   </w:style>
-  <w:style w:type="character" w:customStyle="1" w:styleId="Char">
-    <w:name w:val="머리글 Char"/>
-    <w:basedOn w:val="a0"/>
-    <w:link w:val="a4"/>
+  <w:style w:type="character" w:customStyle="1" w:styleId="HeaderChar">
+    <w:name w:val="Header Char"/>
+    <w:basedOn w:val="DefaultParagraphFont"/>
+    <w:link w:val="Header"/>
     <w:uiPriority w:val="99"/>
     <w:rsid w:val="00DF178E"/>
   </w:style>
-  <w:style w:type="paragraph" w:styleId="a5">
+  <w:style w:type="paragraph" w:styleId="Footer">
     <w:name w:val="footer"/>
-    <w:basedOn w:val="a"/>
-    <w:link w:val="Char0"/>
+    <w:basedOn w:val="Normal"/>
+    <w:link w:val="FooterChar"/>
     <w:uiPriority w:val="99"/>
     <w:unhideWhenUsed/>
     <w:rsid w:val="00DF178E"/>
@@ -2402,10 +2988,10 @@
       <w:spacing w:after="0" w:line="240" w:lineRule="auto"/>
     </w:pPr>
   </w:style>
-  <w:style w:type="character" w:customStyle="1" w:styleId="Char0">
-    <w:name w:val="바닥글 Char"/>
-    <w:basedOn w:val="a0"/>
-    <w:link w:val="a5"/>
+  <w:style w:type="character" w:customStyle="1" w:styleId="FooterChar">
+    <w:name w:val="Footer Char"/>
+    <w:basedOn w:val="DefaultParagraphFont"/>
+    <w:link w:val="Footer"/>
     <w:uiPriority w:val="99"/>
     <w:rsid w:val="00DF178E"/>
   </w:style>
@@ -2678,7 +3264,7 @@
 </file>
 
 <file path=customXml/itemProps1.xml><?xml version="1.0" encoding="utf-8"?>
-<ds:datastoreItem xmlns:ds="http://schemas.openxmlformats.org/officeDocument/2006/customXml" ds:itemID="{47E1645F-59CF-4145-BD95-ED82628EA877}">
+<ds:datastoreItem xmlns:ds="http://schemas.openxmlformats.org/officeDocument/2006/customXml" ds:itemID="{A60FDAE7-2365-47BF-9EFD-B83BCFCF5D1F}">
   <ds:schemaRefs>
     <ds:schemaRef ds:uri="http://schemas.openxmlformats.org/officeDocument/2006/bibliography"/>
   </ds:schemaRefs>

</xml_diff>